<commit_message>
Tambah dan edit Signed-off-by: ahadimuhsin <muhsin_ahadi@student.uns.ac.id>
</commit_message>
<xml_diff>
--- a/Tugas-Besar/RPL_Project Akhir_Kelompok 9.docx
+++ b/Tugas-Besar/RPL_Project Akhir_Kelompok 9.docx
@@ -153,8 +153,19 @@
           <w:sz w:val="32"/>
           <w:szCs w:val="24"/>
         </w:rPr>
-        <w:t>DISUSUN OLEH :</w:t>
+        <w:t xml:space="preserve">DISUSUN </w:t>
       </w:r>
+      <w:proofErr w:type="gramStart"/>
+      <w:r>
+        <w:rPr>
+          <w:rFonts w:ascii="Times New Roman" w:hAnsi="Times New Roman" w:cs="Times New Roman"/>
+          <w:b/>
+          <w:sz w:val="32"/>
+          <w:szCs w:val="24"/>
+        </w:rPr>
+        <w:t>OLEH :</w:t>
+      </w:r>
+      <w:proofErr w:type="gramEnd"/>
     </w:p>
     <w:p>
       <w:pPr>
@@ -414,7 +425,21 @@
         <w:rPr>
           <w:rFonts w:ascii="Times New Roman" w:hAnsi="Times New Roman" w:cs="Times New Roman"/>
         </w:rPr>
-        <w:t>FOSMA (Forum Silaturahmi Mahasiswa) 165 Solo adalah salah satu forum silaturahmi yang berbasis di Solo dan berpusat di UNS. Untuk lebih dikenal di lingkungan Solo, FOSMA berencana ingin membuat website yang memuat informasi-informasi mengenai FOSMA. Di dalam web tersebut, terdapat informasi mengenai sejarah, galeri, kegiatan-kegiatan,dan kepengurusan FOSMA.</w:t>
+        <w:t>FOSMA (Forum Silaturahmi Mahasiswa) 165 Solo adalah salah satu forum silaturahmi yang berbasis di Solo dan berpusat di UNS. Untuk lebih dikenal di lingkungan Solo, FOSMA berencana ingin membuat website yang memuat informasi-informasi mengenai FOSMA. Di dalam web tersebut, terdapat informasi mengenai sejarah, galeri, kegiatan-kegiatan</w:t>
+      </w:r>
+      <w:proofErr w:type="gramStart"/>
+      <w:r>
+        <w:rPr>
+          <w:rFonts w:ascii="Times New Roman" w:hAnsi="Times New Roman" w:cs="Times New Roman"/>
+        </w:rPr>
+        <w:t>,dan</w:t>
+      </w:r>
+      <w:proofErr w:type="gramEnd"/>
+      <w:r>
+        <w:rPr>
+          <w:rFonts w:ascii="Times New Roman" w:hAnsi="Times New Roman" w:cs="Times New Roman"/>
+        </w:rPr>
+        <w:t xml:space="preserve"> kepengurusan FOSMA.</w:t>
       </w:r>
     </w:p>
     <w:p>
@@ -660,7 +685,23 @@
           <w:rFonts w:ascii="Times New Roman" w:eastAsia="Times New Roman" w:hAnsi="Times New Roman" w:cs="Times New Roman"/>
           <w:color w:val="222222"/>
         </w:rPr>
-        <w:t>Pemberdayaan kader untuk mengoptimalkan pergerakan  FOSMA.</w:t>
+        <w:t>Pemberdayaan kader untuk mengoptimalkan pergerakan</w:t>
+      </w:r>
+      <w:proofErr w:type="gramStart"/>
+      <w:r>
+        <w:rPr>
+          <w:rFonts w:ascii="Times New Roman" w:eastAsia="Times New Roman" w:hAnsi="Times New Roman" w:cs="Times New Roman"/>
+          <w:color w:val="222222"/>
+        </w:rPr>
+        <w:t>  FOSMA</w:t>
+      </w:r>
+      <w:proofErr w:type="gramEnd"/>
+      <w:r>
+        <w:rPr>
+          <w:rFonts w:ascii="Times New Roman" w:eastAsia="Times New Roman" w:hAnsi="Times New Roman" w:cs="Times New Roman"/>
+          <w:color w:val="222222"/>
+        </w:rPr>
+        <w:t>.</w:t>
       </w:r>
     </w:p>
     <w:p>
@@ -741,12 +782,14 @@
           <w:rFonts w:ascii="Times New Roman" w:hAnsi="Times New Roman" w:cs="Times New Roman"/>
         </w:rPr>
       </w:pPr>
+      <w:proofErr w:type="gramStart"/>
       <w:r>
         <w:rPr>
           <w:rFonts w:ascii="Times New Roman" w:hAnsi="Times New Roman" w:cs="Times New Roman"/>
         </w:rPr>
         <w:t>Functional :</w:t>
       </w:r>
+      <w:proofErr w:type="gramEnd"/>
     </w:p>
     <w:p>
       <w:pPr>
@@ -9352,7 +9395,7 @@
                 <w:rFonts w:ascii="Times New Roman" w:hAnsi="Times New Roman" w:cs="Times New Roman"/>
                 <w:b/>
               </w:rPr>
-              <w:t>ADMIN</w:t>
+              <w:t>Login</w:t>
             </w:r>
           </w:p>
         </w:tc>
@@ -9407,7 +9450,25 @@
               <w:rPr>
                 <w:rFonts w:ascii="Times New Roman" w:hAnsi="Times New Roman" w:cs="Times New Roman"/>
               </w:rPr>
-              <w:t>Varchar2(25)</w:t>
+              <w:t>Varchar</w:t>
+            </w:r>
+            <w:r>
+              <w:rPr>
+                <w:rFonts w:ascii="Times New Roman" w:hAnsi="Times New Roman" w:cs="Times New Roman"/>
+              </w:rPr>
+              <w:t>(</w:t>
+            </w:r>
+            <w:r>
+              <w:rPr>
+                <w:rFonts w:ascii="Times New Roman" w:hAnsi="Times New Roman" w:cs="Times New Roman"/>
+              </w:rPr>
+              <w:t>30</w:t>
+            </w:r>
+            <w:r>
+              <w:rPr>
+                <w:rFonts w:ascii="Times New Roman" w:hAnsi="Times New Roman" w:cs="Times New Roman"/>
+              </w:rPr>
+              <w:t>)</w:t>
             </w:r>
           </w:p>
         </w:tc>
@@ -9544,7 +9605,13 @@
               <w:rPr>
                 <w:rFonts w:ascii="Times New Roman" w:hAnsi="Times New Roman" w:cs="Times New Roman"/>
               </w:rPr>
-              <w:t>Varchar2(25)</w:t>
+              <w:t>Varchar(50</w:t>
+            </w:r>
+            <w:r>
+              <w:rPr>
+                <w:rFonts w:ascii="Times New Roman" w:hAnsi="Times New Roman" w:cs="Times New Roman"/>
+              </w:rPr>
+              <w:t>)</w:t>
             </w:r>
           </w:p>
         </w:tc>
@@ -9600,7 +9667,7 @@
       </w:tr>
       <w:tr>
         <w:trPr>
-          <w:trHeight w:val="1068"/>
+          <w:trHeight w:val="953"/>
         </w:trPr>
         <w:tc>
           <w:tcPr>
@@ -9656,7 +9723,7 @@
               <w:rPr>
                 <w:rFonts w:ascii="Times New Roman" w:hAnsi="Times New Roman" w:cs="Times New Roman"/>
               </w:rPr>
-              <w:t>Nama_Galeri</w:t>
+              <w:t>Nama</w:t>
             </w:r>
           </w:p>
         </w:tc>
@@ -9683,7 +9750,19 @@
               <w:rPr>
                 <w:rFonts w:ascii="Times New Roman" w:hAnsi="Times New Roman" w:cs="Times New Roman"/>
               </w:rPr>
-              <w:t>Varchar2(25)</w:t>
+              <w:t>V</w:t>
+            </w:r>
+            <w:r>
+              <w:rPr>
+                <w:rFonts w:ascii="Times New Roman" w:hAnsi="Times New Roman" w:cs="Times New Roman"/>
+              </w:rPr>
+              <w:t>archar(100</w:t>
+            </w:r>
+            <w:r>
+              <w:rPr>
+                <w:rFonts w:ascii="Times New Roman" w:hAnsi="Times New Roman" w:cs="Times New Roman"/>
+              </w:rPr>
+              <w:t>)</w:t>
             </w:r>
           </w:p>
         </w:tc>
@@ -9711,7 +9790,7 @@
               <w:rPr>
                 <w:rFonts w:ascii="Times New Roman" w:hAnsi="Times New Roman" w:cs="Times New Roman"/>
               </w:rPr>
-              <w:t>Nama Galeri berfungsi sebagai nama identitas dari galeri. Nama Galeri ini yang membedakan antara galeri satu dengan yang lain.</w:t>
+              <w:t xml:space="preserve">Nama Galeri berfungsi sebagai nama identitas dari galeri. </w:t>
             </w:r>
           </w:p>
         </w:tc>
@@ -9734,12 +9813,6 @@
                 <w:rFonts w:ascii="Times New Roman" w:hAnsi="Times New Roman" w:cs="Times New Roman"/>
               </w:rPr>
             </w:pPr>
-            <w:r>
-              <w:rPr>
-                <w:rFonts w:ascii="Times New Roman" w:hAnsi="Times New Roman" w:cs="Times New Roman"/>
-              </w:rPr>
-              <w:t>Primary Key</w:t>
-            </w:r>
           </w:p>
         </w:tc>
       </w:tr>
@@ -9818,7 +9891,25 @@
               <w:rPr>
                 <w:rFonts w:ascii="Times New Roman" w:hAnsi="Times New Roman" w:cs="Times New Roman"/>
               </w:rPr>
-              <w:t>Varchar2(500)</w:t>
+              <w:t>Varchar</w:t>
+            </w:r>
+            <w:r>
+              <w:rPr>
+                <w:rFonts w:ascii="Times New Roman" w:hAnsi="Times New Roman" w:cs="Times New Roman"/>
+              </w:rPr>
+              <w:t>(</w:t>
+            </w:r>
+            <w:r>
+              <w:rPr>
+                <w:rFonts w:ascii="Times New Roman" w:hAnsi="Times New Roman" w:cs="Times New Roman"/>
+              </w:rPr>
+              <w:t>25</w:t>
+            </w:r>
+            <w:r>
+              <w:rPr>
+                <w:rFonts w:ascii="Times New Roman" w:hAnsi="Times New Roman" w:cs="Times New Roman"/>
+              </w:rPr>
+              <w:t>)</w:t>
             </w:r>
           </w:p>
         </w:tc>
@@ -9846,6 +9937,268 @@
                 <w:rFonts w:ascii="Times New Roman" w:hAnsi="Times New Roman" w:cs="Times New Roman"/>
               </w:rPr>
               <w:t>Deskripsi disini berisi deskripsi dari galeri.</w:t>
+            </w:r>
+          </w:p>
+        </w:tc>
+        <w:tc>
+          <w:tcPr>
+            <w:tcW w:w="1562" w:type="dxa"/>
+            <w:tcBorders>
+              <w:top w:val="single" w:sz="4" w:space="0" w:color="auto"/>
+              <w:left w:val="single" w:sz="4" w:space="0" w:color="auto"/>
+              <w:bottom w:val="single" w:sz="4" w:space="0" w:color="auto"/>
+              <w:right w:val="single" w:sz="4" w:space="0" w:color="auto"/>
+            </w:tcBorders>
+          </w:tcPr>
+          <w:p>
+            <w:pPr>
+              <w:pStyle w:val="ListParagraph"/>
+              <w:ind w:left="0"/>
+              <w:jc w:val="both"/>
+              <w:rPr>
+                <w:rFonts w:ascii="Times New Roman" w:hAnsi="Times New Roman" w:cs="Times New Roman"/>
+              </w:rPr>
+            </w:pPr>
+          </w:p>
+        </w:tc>
+      </w:tr>
+      <w:tr>
+        <w:trPr>
+          <w:trHeight w:val="1068"/>
+        </w:trPr>
+        <w:tc>
+          <w:tcPr>
+            <w:tcW w:w="1630" w:type="dxa"/>
+            <w:vMerge/>
+            <w:tcBorders>
+              <w:left w:val="single" w:sz="4" w:space="0" w:color="auto"/>
+              <w:right w:val="single" w:sz="4" w:space="0" w:color="auto"/>
+            </w:tcBorders>
+          </w:tcPr>
+          <w:p>
+            <w:pPr>
+              <w:pStyle w:val="ListParagraph"/>
+              <w:ind w:left="0"/>
+              <w:jc w:val="both"/>
+              <w:rPr>
+                <w:rFonts w:ascii="Times New Roman" w:hAnsi="Times New Roman" w:cs="Times New Roman"/>
+                <w:b/>
+              </w:rPr>
+            </w:pPr>
+          </w:p>
+        </w:tc>
+        <w:tc>
+          <w:tcPr>
+            <w:tcW w:w="2022" w:type="dxa"/>
+            <w:tcBorders>
+              <w:top w:val="single" w:sz="4" w:space="0" w:color="auto"/>
+              <w:left w:val="single" w:sz="4" w:space="0" w:color="auto"/>
+              <w:bottom w:val="single" w:sz="4" w:space="0" w:color="auto"/>
+              <w:right w:val="single" w:sz="4" w:space="0" w:color="auto"/>
+            </w:tcBorders>
+          </w:tcPr>
+          <w:p>
+            <w:pPr>
+              <w:pStyle w:val="ListParagraph"/>
+              <w:ind w:left="0"/>
+              <w:jc w:val="both"/>
+              <w:rPr>
+                <w:rFonts w:ascii="Times New Roman" w:hAnsi="Times New Roman" w:cs="Times New Roman"/>
+              </w:rPr>
+            </w:pPr>
+            <w:r>
+              <w:rPr>
+                <w:rFonts w:ascii="Times New Roman" w:hAnsi="Times New Roman" w:cs="Times New Roman"/>
+              </w:rPr>
+              <w:t>ID</w:t>
+            </w:r>
+          </w:p>
+        </w:tc>
+        <w:tc>
+          <w:tcPr>
+            <w:tcW w:w="1701" w:type="dxa"/>
+            <w:tcBorders>
+              <w:top w:val="single" w:sz="4" w:space="0" w:color="auto"/>
+              <w:left w:val="single" w:sz="4" w:space="0" w:color="auto"/>
+              <w:bottom w:val="single" w:sz="4" w:space="0" w:color="auto"/>
+              <w:right w:val="single" w:sz="4" w:space="0" w:color="auto"/>
+            </w:tcBorders>
+          </w:tcPr>
+          <w:p>
+            <w:pPr>
+              <w:pStyle w:val="ListParagraph"/>
+              <w:ind w:left="0"/>
+              <w:jc w:val="both"/>
+              <w:rPr>
+                <w:rFonts w:ascii="Times New Roman" w:hAnsi="Times New Roman" w:cs="Times New Roman"/>
+              </w:rPr>
+            </w:pPr>
+            <w:r>
+              <w:rPr>
+                <w:rFonts w:ascii="Times New Roman" w:hAnsi="Times New Roman" w:cs="Times New Roman"/>
+              </w:rPr>
+              <w:t>Int (11)</w:t>
+            </w:r>
+          </w:p>
+        </w:tc>
+        <w:tc>
+          <w:tcPr>
+            <w:tcW w:w="2661" w:type="dxa"/>
+            <w:tcBorders>
+              <w:top w:val="single" w:sz="4" w:space="0" w:color="auto"/>
+              <w:left w:val="single" w:sz="4" w:space="0" w:color="auto"/>
+              <w:bottom w:val="single" w:sz="4" w:space="0" w:color="auto"/>
+              <w:right w:val="single" w:sz="4" w:space="0" w:color="auto"/>
+            </w:tcBorders>
+          </w:tcPr>
+          <w:p>
+            <w:pPr>
+              <w:pStyle w:val="ListParagraph"/>
+              <w:ind w:left="0"/>
+              <w:jc w:val="both"/>
+              <w:rPr>
+                <w:rFonts w:ascii="Times New Roman" w:hAnsi="Times New Roman" w:cs="Times New Roman"/>
+              </w:rPr>
+            </w:pPr>
+            <w:r>
+              <w:rPr>
+                <w:rFonts w:ascii="Times New Roman" w:hAnsi="Times New Roman" w:cs="Times New Roman"/>
+              </w:rPr>
+              <w:t>ID dari gambar</w:t>
+            </w:r>
+          </w:p>
+        </w:tc>
+        <w:tc>
+          <w:tcPr>
+            <w:tcW w:w="1562" w:type="dxa"/>
+            <w:tcBorders>
+              <w:top w:val="single" w:sz="4" w:space="0" w:color="auto"/>
+              <w:left w:val="single" w:sz="4" w:space="0" w:color="auto"/>
+              <w:bottom w:val="single" w:sz="4" w:space="0" w:color="auto"/>
+              <w:right w:val="single" w:sz="4" w:space="0" w:color="auto"/>
+            </w:tcBorders>
+          </w:tcPr>
+          <w:p>
+            <w:pPr>
+              <w:pStyle w:val="ListParagraph"/>
+              <w:ind w:left="0"/>
+              <w:jc w:val="both"/>
+              <w:rPr>
+                <w:rFonts w:ascii="Times New Roman" w:hAnsi="Times New Roman" w:cs="Times New Roman"/>
+              </w:rPr>
+            </w:pPr>
+            <w:r>
+              <w:rPr>
+                <w:rFonts w:ascii="Times New Roman" w:hAnsi="Times New Roman" w:cs="Times New Roman"/>
+              </w:rPr>
+              <w:t>Primary key</w:t>
+            </w:r>
+          </w:p>
+        </w:tc>
+      </w:tr>
+      <w:tr>
+        <w:trPr>
+          <w:trHeight w:val="1068"/>
+        </w:trPr>
+        <w:tc>
+          <w:tcPr>
+            <w:tcW w:w="1630" w:type="dxa"/>
+            <w:vMerge/>
+            <w:tcBorders>
+              <w:left w:val="single" w:sz="4" w:space="0" w:color="auto"/>
+              <w:right w:val="single" w:sz="4" w:space="0" w:color="auto"/>
+            </w:tcBorders>
+          </w:tcPr>
+          <w:p>
+            <w:pPr>
+              <w:pStyle w:val="ListParagraph"/>
+              <w:ind w:left="0"/>
+              <w:jc w:val="both"/>
+              <w:rPr>
+                <w:rFonts w:ascii="Times New Roman" w:hAnsi="Times New Roman" w:cs="Times New Roman"/>
+                <w:b/>
+              </w:rPr>
+            </w:pPr>
+          </w:p>
+        </w:tc>
+        <w:tc>
+          <w:tcPr>
+            <w:tcW w:w="2022" w:type="dxa"/>
+            <w:tcBorders>
+              <w:top w:val="single" w:sz="4" w:space="0" w:color="auto"/>
+              <w:left w:val="single" w:sz="4" w:space="0" w:color="auto"/>
+              <w:bottom w:val="single" w:sz="4" w:space="0" w:color="auto"/>
+              <w:right w:val="single" w:sz="4" w:space="0" w:color="auto"/>
+            </w:tcBorders>
+          </w:tcPr>
+          <w:p>
+            <w:pPr>
+              <w:pStyle w:val="ListParagraph"/>
+              <w:ind w:left="0"/>
+              <w:jc w:val="both"/>
+              <w:rPr>
+                <w:rFonts w:ascii="Times New Roman" w:hAnsi="Times New Roman" w:cs="Times New Roman"/>
+              </w:rPr>
+            </w:pPr>
+            <w:r>
+              <w:rPr>
+                <w:rFonts w:ascii="Times New Roman" w:hAnsi="Times New Roman" w:cs="Times New Roman"/>
+              </w:rPr>
+              <w:t>Tipe</w:t>
+            </w:r>
+          </w:p>
+        </w:tc>
+        <w:tc>
+          <w:tcPr>
+            <w:tcW w:w="1701" w:type="dxa"/>
+            <w:tcBorders>
+              <w:top w:val="single" w:sz="4" w:space="0" w:color="auto"/>
+              <w:left w:val="single" w:sz="4" w:space="0" w:color="auto"/>
+              <w:bottom w:val="single" w:sz="4" w:space="0" w:color="auto"/>
+              <w:right w:val="single" w:sz="4" w:space="0" w:color="auto"/>
+            </w:tcBorders>
+          </w:tcPr>
+          <w:p>
+            <w:pPr>
+              <w:pStyle w:val="ListParagraph"/>
+              <w:ind w:left="0"/>
+              <w:jc w:val="both"/>
+              <w:rPr>
+                <w:rFonts w:ascii="Times New Roman" w:hAnsi="Times New Roman" w:cs="Times New Roman"/>
+              </w:rPr>
+            </w:pPr>
+            <w:r>
+              <w:rPr>
+                <w:rFonts w:ascii="Times New Roman" w:hAnsi="Times New Roman" w:cs="Times New Roman"/>
+              </w:rPr>
+              <w:t>Varchar (20)</w:t>
+            </w:r>
+          </w:p>
+        </w:tc>
+        <w:tc>
+          <w:tcPr>
+            <w:tcW w:w="2661" w:type="dxa"/>
+            <w:tcBorders>
+              <w:top w:val="single" w:sz="4" w:space="0" w:color="auto"/>
+              <w:left w:val="single" w:sz="4" w:space="0" w:color="auto"/>
+              <w:bottom w:val="single" w:sz="4" w:space="0" w:color="auto"/>
+              <w:right w:val="single" w:sz="4" w:space="0" w:color="auto"/>
+            </w:tcBorders>
+          </w:tcPr>
+          <w:p>
+            <w:pPr>
+              <w:pStyle w:val="ListParagraph"/>
+              <w:ind w:left="0"/>
+              <w:jc w:val="both"/>
+              <w:rPr>
+                <w:rFonts w:ascii="Times New Roman" w:hAnsi="Times New Roman" w:cs="Times New Roman"/>
+              </w:rPr>
+            </w:pPr>
+            <w:r>
+              <w:rPr>
+                <w:rFonts w:ascii="Times New Roman" w:hAnsi="Times New Roman" w:cs="Times New Roman"/>
+              </w:rPr>
+              <w:t>Tipe file gambar</w:t>
             </w:r>
           </w:p>
         </w:tc>
@@ -9972,7 +10325,13 @@
               <w:rPr>
                 <w:rFonts w:ascii="Times New Roman" w:hAnsi="Times New Roman" w:cs="Times New Roman"/>
               </w:rPr>
-              <w:t>Varchar2(10)</w:t>
+              <w:t>Varchar</w:t>
+            </w:r>
+            <w:r>
+              <w:rPr>
+                <w:rFonts w:ascii="Times New Roman" w:hAnsi="Times New Roman" w:cs="Times New Roman"/>
+              </w:rPr>
+              <w:t>(10)</w:t>
             </w:r>
           </w:p>
         </w:tc>
@@ -10107,7 +10466,13 @@
               <w:rPr>
                 <w:rFonts w:ascii="Times New Roman" w:hAnsi="Times New Roman" w:cs="Times New Roman"/>
               </w:rPr>
-              <w:t>Varchar2(25)</w:t>
+              <w:t>Varchar(50</w:t>
+            </w:r>
+            <w:r>
+              <w:rPr>
+                <w:rFonts w:ascii="Times New Roman" w:hAnsi="Times New Roman" w:cs="Times New Roman"/>
+              </w:rPr>
+              <w:t>)</w:t>
             </w:r>
           </w:p>
         </w:tc>
@@ -10210,7 +10575,7 @@
               <w:rPr>
                 <w:rFonts w:ascii="Times New Roman" w:hAnsi="Times New Roman" w:cs="Times New Roman"/>
               </w:rPr>
-              <w:t>Prodi</w:t>
+              <w:t>Fakultas</w:t>
             </w:r>
           </w:p>
         </w:tc>
@@ -10237,7 +10602,25 @@
               <w:rPr>
                 <w:rFonts w:ascii="Times New Roman" w:hAnsi="Times New Roman" w:cs="Times New Roman"/>
               </w:rPr>
-              <w:t>Varchar2(15)</w:t>
+              <w:t>Varchar</w:t>
+            </w:r>
+            <w:r>
+              <w:rPr>
+                <w:rFonts w:ascii="Times New Roman" w:hAnsi="Times New Roman" w:cs="Times New Roman"/>
+              </w:rPr>
+              <w:t>(</w:t>
+            </w:r>
+            <w:r>
+              <w:rPr>
+                <w:rFonts w:ascii="Times New Roman" w:hAnsi="Times New Roman" w:cs="Times New Roman"/>
+              </w:rPr>
+              <w:t>50</w:t>
+            </w:r>
+            <w:r>
+              <w:rPr>
+                <w:rFonts w:ascii="Times New Roman" w:hAnsi="Times New Roman" w:cs="Times New Roman"/>
+              </w:rPr>
+              <w:t>)</w:t>
             </w:r>
           </w:p>
         </w:tc>
@@ -10367,7 +10750,13 @@
               <w:rPr>
                 <w:rFonts w:ascii="Times New Roman" w:hAnsi="Times New Roman" w:cs="Times New Roman"/>
               </w:rPr>
-              <w:t>Varchar2(20)</w:t>
+              <w:t>Varchar</w:t>
+            </w:r>
+            <w:r>
+              <w:rPr>
+                <w:rFonts w:ascii="Times New Roman" w:hAnsi="Times New Roman" w:cs="Times New Roman"/>
+              </w:rPr>
+              <w:t>(20)</w:t>
             </w:r>
           </w:p>
         </w:tc>
@@ -10508,7 +10897,13 @@
               <w:rPr>
                 <w:rFonts w:ascii="Times New Roman" w:hAnsi="Times New Roman" w:cs="Times New Roman"/>
               </w:rPr>
-              <w:t>Varchar2(20)</w:t>
+              <w:t>Varchar(5</w:t>
+            </w:r>
+            <w:r>
+              <w:rPr>
+                <w:rFonts w:ascii="Times New Roman" w:hAnsi="Times New Roman" w:cs="Times New Roman"/>
+              </w:rPr>
+              <w:t>0)</w:t>
             </w:r>
           </w:p>
         </w:tc>
@@ -10645,7 +11040,25 @@
               <w:rPr>
                 <w:rFonts w:ascii="Times New Roman" w:hAnsi="Times New Roman" w:cs="Times New Roman"/>
               </w:rPr>
-              <w:t>Varchar2(500)</w:t>
+              <w:t xml:space="preserve">Varchar </w:t>
+            </w:r>
+            <w:r>
+              <w:rPr>
+                <w:rFonts w:ascii="Times New Roman" w:hAnsi="Times New Roman" w:cs="Times New Roman"/>
+              </w:rPr>
+              <w:t>(</w:t>
+            </w:r>
+            <w:r>
+              <w:rPr>
+                <w:rFonts w:ascii="Times New Roman" w:hAnsi="Times New Roman" w:cs="Times New Roman"/>
+              </w:rPr>
+              <w:t>200</w:t>
+            </w:r>
+            <w:r>
+              <w:rPr>
+                <w:rFonts w:ascii="Times New Roman" w:hAnsi="Times New Roman" w:cs="Times New Roman"/>
+              </w:rPr>
+              <w:t>)</w:t>
             </w:r>
           </w:p>
         </w:tc>
@@ -10915,7 +11328,13 @@
               <w:rPr>
                 <w:rFonts w:ascii="Times New Roman" w:hAnsi="Times New Roman" w:cs="Times New Roman"/>
               </w:rPr>
-              <w:t>Varchar2(25)</w:t>
+              <w:t>Varchar(30</w:t>
+            </w:r>
+            <w:r>
+              <w:rPr>
+                <w:rFonts w:ascii="Times New Roman" w:hAnsi="Times New Roman" w:cs="Times New Roman"/>
+              </w:rPr>
+              <w:t>)</w:t>
             </w:r>
           </w:p>
         </w:tc>
@@ -11051,8 +11470,10 @@
               <w:rPr>
                 <w:rFonts w:ascii="Times New Roman" w:hAnsi="Times New Roman" w:cs="Times New Roman"/>
               </w:rPr>
-              <w:t>Varchar2(500)</w:t>
-            </w:r>
+              <w:t>mediumtext</w:t>
+            </w:r>
+            <w:bookmarkStart w:id="0" w:name="_GoBack"/>
+            <w:bookmarkEnd w:id="0"/>
           </w:p>
         </w:tc>
         <w:tc>
@@ -11118,8 +11539,6 @@
           <w:rFonts w:ascii="Times New Roman" w:hAnsi="Times New Roman" w:cs="Times New Roman"/>
         </w:rPr>
       </w:pPr>
-      <w:bookmarkStart w:id="0" w:name="_GoBack"/>
-      <w:bookmarkEnd w:id="0"/>
     </w:p>
     <w:p>
       <w:pPr>
@@ -11133,7 +11552,6 @@
           <w:rFonts w:ascii="Times New Roman" w:hAnsi="Times New Roman" w:cs="Times New Roman"/>
           <w:b/>
         </w:rPr>
-        <w:lastRenderedPageBreak/>
         <w:t>Data Design</w:t>
       </w:r>
     </w:p>
@@ -11322,12 +11740,14 @@
                                   <w:sz w:val="28"/>
                                 </w:rPr>
                               </w:pPr>
+                              <w:proofErr w:type="gramStart"/>
                               <w:r>
                                 <w:rPr>
                                   <w:sz w:val="28"/>
                                 </w:rPr>
                                 <w:t>lblLogo</w:t>
                               </w:r>
+                              <w:proofErr w:type="gramEnd"/>
                             </w:p>
                             <w:p>
                               <w:pPr>
@@ -11373,9 +11793,11 @@
                         <wps:txbx>
                           <w:txbxContent>
                             <w:p>
+                              <w:proofErr w:type="gramStart"/>
                               <w:r>
                                 <w:t>btnLogin</w:t>
                               </w:r>
+                              <w:proofErr w:type="gramEnd"/>
                             </w:p>
                           </w:txbxContent>
                         </wps:txbx>
@@ -11418,6 +11840,7 @@
                                   <w:szCs w:val="24"/>
                                 </w:rPr>
                               </w:pPr>
+                              <w:proofErr w:type="gramStart"/>
                               <w:r>
                                 <w:rPr>
                                   <w:sz w:val="24"/>
@@ -11425,6 +11848,7 @@
                                 </w:rPr>
                                 <w:t>btnHome</w:t>
                               </w:r>
+                              <w:proofErr w:type="gramEnd"/>
                             </w:p>
                             <w:p>
                               <w:pPr>
@@ -11476,6 +11900,7 @@
                                   <w:szCs w:val="24"/>
                                 </w:rPr>
                               </w:pPr>
+                              <w:proofErr w:type="gramStart"/>
                               <w:r>
                                 <w:rPr>
                                   <w:sz w:val="24"/>
@@ -11483,6 +11908,7 @@
                                 </w:rPr>
                                 <w:t>btnSejarah</w:t>
                               </w:r>
+                              <w:proofErr w:type="gramEnd"/>
                             </w:p>
                             <w:p>
                               <w:pPr>
@@ -11534,6 +11960,7 @@
                                   <w:szCs w:val="24"/>
                                 </w:rPr>
                               </w:pPr>
+                              <w:proofErr w:type="gramStart"/>
                               <w:r>
                                 <w:rPr>
                                   <w:sz w:val="24"/>
@@ -11541,6 +11968,7 @@
                                 </w:rPr>
                                 <w:t>btnGaleri</w:t>
                               </w:r>
+                              <w:proofErr w:type="gramEnd"/>
                             </w:p>
                             <w:p>
                               <w:pPr>
@@ -11592,6 +12020,7 @@
                                   <w:szCs w:val="24"/>
                                 </w:rPr>
                               </w:pPr>
+                              <w:proofErr w:type="gramStart"/>
                               <w:r>
                                 <w:rPr>
                                   <w:sz w:val="24"/>
@@ -11599,6 +12028,7 @@
                                 </w:rPr>
                                 <w:t>btnDaftarPengurus</w:t>
                               </w:r>
+                              <w:proofErr w:type="gramEnd"/>
                             </w:p>
                             <w:p>
                               <w:pPr>
@@ -11650,6 +12080,7 @@
                                   <w:szCs w:val="24"/>
                                 </w:rPr>
                               </w:pPr>
+                              <w:proofErr w:type="gramStart"/>
                               <w:r>
                                 <w:rPr>
                                   <w:sz w:val="24"/>
@@ -11657,6 +12088,7 @@
                                 </w:rPr>
                                 <w:t>btnProker</w:t>
                               </w:r>
+                              <w:proofErr w:type="gramEnd"/>
                             </w:p>
                             <w:p>
                               <w:pPr>
@@ -11716,6 +12148,7 @@
                                   <w:color w:val="0D0D0D" w:themeColor="text1" w:themeTint="F2"/>
                                 </w:rPr>
                               </w:pPr>
+                              <w:proofErr w:type="gramStart"/>
                               <w:r>
                                 <w:rPr>
                                   <w:color w:val="0D0D0D" w:themeColor="text1" w:themeTint="F2"/>
@@ -11728,6 +12161,7 @@
                                 </w:rPr>
                                 <w:t>Konten</w:t>
                               </w:r>
+                              <w:proofErr w:type="gramEnd"/>
                             </w:p>
                           </w:txbxContent>
                         </wps:txbx>
@@ -11781,6 +12215,7 @@
                                   <w:color w:val="0D0D0D" w:themeColor="text1" w:themeTint="F2"/>
                                 </w:rPr>
                               </w:pPr>
+                              <w:proofErr w:type="gramStart"/>
                               <w:r>
                                 <w:rPr>
                                   <w:color w:val="0D0D0D" w:themeColor="text1" w:themeTint="F2"/>
@@ -11793,6 +12228,7 @@
                                 </w:rPr>
                                 <w:t>Sidebar</w:t>
                               </w:r>
+                              <w:proofErr w:type="gramEnd"/>
                             </w:p>
                           </w:txbxContent>
                         </wps:txbx>
@@ -11822,12 +12258,14 @@
                             <w:sz w:val="28"/>
                           </w:rPr>
                         </w:pPr>
+                        <w:proofErr w:type="gramStart"/>
                         <w:r>
                           <w:rPr>
                             <w:sz w:val="28"/>
                           </w:rPr>
                           <w:t>lblLogo</w:t>
                         </w:r>
+                        <w:proofErr w:type="gramEnd"/>
                       </w:p>
                       <w:p>
                         <w:pPr>
@@ -11844,9 +12282,11 @@
                   <v:textbox>
                     <w:txbxContent>
                       <w:p>
+                        <w:proofErr w:type="gramStart"/>
                         <w:r>
                           <w:t>btnLogin</w:t>
                         </w:r>
+                        <w:proofErr w:type="gramEnd"/>
                       </w:p>
                     </w:txbxContent>
                   </v:textbox>
@@ -11862,6 +12302,7 @@
                             <w:szCs w:val="24"/>
                           </w:rPr>
                         </w:pPr>
+                        <w:proofErr w:type="gramStart"/>
                         <w:r>
                           <w:rPr>
                             <w:sz w:val="24"/>
@@ -11869,6 +12310,7 @@
                           </w:rPr>
                           <w:t>btnHome</w:t>
                         </w:r>
+                        <w:proofErr w:type="gramEnd"/>
                       </w:p>
                       <w:p>
                         <w:pPr>
@@ -11893,6 +12335,7 @@
                             <w:szCs w:val="24"/>
                           </w:rPr>
                         </w:pPr>
+                        <w:proofErr w:type="gramStart"/>
                         <w:r>
                           <w:rPr>
                             <w:sz w:val="24"/>
@@ -11900,6 +12343,7 @@
                           </w:rPr>
                           <w:t>btnSejarah</w:t>
                         </w:r>
+                        <w:proofErr w:type="gramEnd"/>
                       </w:p>
                       <w:p>
                         <w:pPr>
@@ -11924,6 +12368,7 @@
                             <w:szCs w:val="24"/>
                           </w:rPr>
                         </w:pPr>
+                        <w:proofErr w:type="gramStart"/>
                         <w:r>
                           <w:rPr>
                             <w:sz w:val="24"/>
@@ -11931,6 +12376,7 @@
                           </w:rPr>
                           <w:t>btnGaleri</w:t>
                         </w:r>
+                        <w:proofErr w:type="gramEnd"/>
                       </w:p>
                       <w:p>
                         <w:pPr>
@@ -11955,6 +12401,7 @@
                             <w:szCs w:val="24"/>
                           </w:rPr>
                         </w:pPr>
+                        <w:proofErr w:type="gramStart"/>
                         <w:r>
                           <w:rPr>
                             <w:sz w:val="24"/>
@@ -11962,6 +12409,7 @@
                           </w:rPr>
                           <w:t>btnDaftarPengurus</w:t>
                         </w:r>
+                        <w:proofErr w:type="gramEnd"/>
                       </w:p>
                       <w:p>
                         <w:pPr>
@@ -11986,6 +12434,7 @@
                             <w:szCs w:val="24"/>
                           </w:rPr>
                         </w:pPr>
+                        <w:proofErr w:type="gramStart"/>
                         <w:r>
                           <w:rPr>
                             <w:sz w:val="24"/>
@@ -11993,6 +12442,7 @@
                           </w:rPr>
                           <w:t>btnProker</w:t>
                         </w:r>
+                        <w:proofErr w:type="gramEnd"/>
                       </w:p>
                       <w:p>
                         <w:pPr>
@@ -12016,6 +12466,7 @@
                             <w:color w:val="0D0D0D" w:themeColor="text1" w:themeTint="F2"/>
                           </w:rPr>
                         </w:pPr>
+                        <w:proofErr w:type="gramStart"/>
                         <w:r>
                           <w:rPr>
                             <w:color w:val="0D0D0D" w:themeColor="text1" w:themeTint="F2"/>
@@ -12028,6 +12479,7 @@
                           </w:rPr>
                           <w:t>Konten</w:t>
                         </w:r>
+                        <w:proofErr w:type="gramEnd"/>
                       </w:p>
                     </w:txbxContent>
                   </v:textbox>
@@ -12042,6 +12494,7 @@
                             <w:color w:val="0D0D0D" w:themeColor="text1" w:themeTint="F2"/>
                           </w:rPr>
                         </w:pPr>
+                        <w:proofErr w:type="gramStart"/>
                         <w:r>
                           <w:rPr>
                             <w:color w:val="0D0D0D" w:themeColor="text1" w:themeTint="F2"/>
@@ -12054,6 +12507,7 @@
                           </w:rPr>
                           <w:t>Sidebar</w:t>
                         </w:r>
+                        <w:proofErr w:type="gramEnd"/>
                       </w:p>
                     </w:txbxContent>
                   </v:textbox>
@@ -12230,9 +12684,11 @@
                             <w:pPr>
                               <w:jc w:val="center"/>
                             </w:pPr>
+                            <w:proofErr w:type="gramStart"/>
                             <w:r>
                               <w:t>btnLogIn</w:t>
                             </w:r>
+                            <w:proofErr w:type="gramEnd"/>
                           </w:p>
                         </w:txbxContent>
                       </wps:txbx>
@@ -12260,9 +12716,11 @@
                       <w:pPr>
                         <w:jc w:val="center"/>
                       </w:pPr>
+                      <w:proofErr w:type="gramStart"/>
                       <w:r>
                         <w:t>btnLogIn</w:t>
                       </w:r>
+                      <w:proofErr w:type="gramEnd"/>
                     </w:p>
                   </w:txbxContent>
                 </v:textbox>
@@ -12331,12 +12789,14 @@
                                 <w:sz w:val="28"/>
                               </w:rPr>
                             </w:pPr>
+                            <w:proofErr w:type="gramStart"/>
                             <w:r>
                               <w:rPr>
                                 <w:sz w:val="28"/>
                               </w:rPr>
                               <w:t>lblJudul</w:t>
                             </w:r>
+                            <w:proofErr w:type="gramEnd"/>
                           </w:p>
                         </w:txbxContent>
                       </wps:txbx>
@@ -12367,12 +12827,14 @@
                           <w:sz w:val="28"/>
                         </w:rPr>
                       </w:pPr>
+                      <w:proofErr w:type="gramStart"/>
                       <w:r>
                         <w:rPr>
                           <w:sz w:val="28"/>
                         </w:rPr>
                         <w:t>lblJudul</w:t>
                       </w:r>
+                      <w:proofErr w:type="gramEnd"/>
                     </w:p>
                   </w:txbxContent>
                 </v:textbox>
@@ -12438,9 +12900,11 @@
                             <w:pPr>
                               <w:jc w:val="right"/>
                             </w:pPr>
+                            <w:proofErr w:type="gramStart"/>
                             <w:r>
                               <w:t>lblPassword</w:t>
                             </w:r>
+                            <w:proofErr w:type="gramEnd"/>
                           </w:p>
                         </w:txbxContent>
                       </wps:txbx>
@@ -12472,9 +12936,11 @@
                       <w:pPr>
                         <w:jc w:val="right"/>
                       </w:pPr>
+                      <w:proofErr w:type="gramStart"/>
                       <w:r>
                         <w:t>lblPassword</w:t>
                       </w:r>
+                      <w:proofErr w:type="gramEnd"/>
                     </w:p>
                   </w:txbxContent>
                 </v:textbox>
@@ -12537,9 +13003,11 @@
                       <wps:txbx>
                         <w:txbxContent>
                           <w:p>
+                            <w:proofErr w:type="gramStart"/>
                             <w:r>
                               <w:t>txtPassword</w:t>
                             </w:r>
+                            <w:proofErr w:type="gramEnd"/>
                           </w:p>
                         </w:txbxContent>
                       </wps:txbx>
@@ -12564,9 +13032,11 @@
                 <v:textbox>
                   <w:txbxContent>
                     <w:p>
+                      <w:proofErr w:type="gramStart"/>
                       <w:r>
                         <w:t>txtPassword</w:t>
                       </w:r>
+                      <w:proofErr w:type="gramEnd"/>
                     </w:p>
                   </w:txbxContent>
                 </v:textbox>
@@ -12629,9 +13099,11 @@
                       <wps:txbx>
                         <w:txbxContent>
                           <w:p>
+                            <w:proofErr w:type="gramStart"/>
                             <w:r>
                               <w:t>txtUserName</w:t>
                             </w:r>
+                            <w:proofErr w:type="gramEnd"/>
                           </w:p>
                         </w:txbxContent>
                       </wps:txbx>
@@ -12656,9 +13128,11 @@
                 <v:textbox>
                   <w:txbxContent>
                     <w:p>
+                      <w:proofErr w:type="gramStart"/>
                       <w:r>
                         <w:t>txtUserName</w:t>
                       </w:r>
+                      <w:proofErr w:type="gramEnd"/>
                     </w:p>
                   </w:txbxContent>
                 </v:textbox>
@@ -12727,9 +13201,11 @@
                                 <w:lang w:val="id-ID"/>
                               </w:rPr>
                             </w:pPr>
+                            <w:proofErr w:type="gramStart"/>
                             <w:r>
                               <w:t>lblUserName</w:t>
                             </w:r>
+                            <w:proofErr w:type="gramEnd"/>
                           </w:p>
                         </w:txbxContent>
                       </wps:txbx>
@@ -12760,9 +13236,11 @@
                           <w:lang w:val="id-ID"/>
                         </w:rPr>
                       </w:pPr>
+                      <w:proofErr w:type="gramStart"/>
                       <w:r>
                         <w:t>lblUserName</w:t>
                       </w:r>
+                      <w:proofErr w:type="gramEnd"/>
                     </w:p>
                   </w:txbxContent>
                 </v:textbox>
@@ -12825,7 +13303,7 @@
           </mc:Choice>
           <mc:Fallback>
             <w:pict>
-              <v:rect w14:anchorId="67B5A143" id="Rectangle 39" o:spid="_x0000_s1026" style="width:327.9pt;height:156.15pt;visibility:visible;mso-wrap-style:square;mso-left-percent:-10001;mso-top-percent:-10001;mso-position-horizontal:absolute;mso-position-horizontal-relative:char;mso-position-vertical:absolute;mso-position-vertical-relative:line;mso-left-percent:-10001;mso-top-percent:-10001;v-text-anchor:top" o:gfxdata="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">
+              <v:rect w14:anchorId="5EC127DA" id="Rectangle 39" o:spid="_x0000_s1026" style="width:327.9pt;height:156.15pt;visibility:visible;mso-wrap-style:square;mso-left-percent:-10001;mso-top-percent:-10001;mso-position-horizontal:absolute;mso-position-horizontal-relative:char;mso-position-vertical:absolute;mso-position-vertical-relative:line;mso-left-percent:-10001;mso-top-percent:-10001;v-text-anchor:top" o:gfxdata="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">
                 <w10:anchorlock/>
               </v:rect>
             </w:pict>
@@ -12912,6 +13390,7 @@
                                 <w:szCs w:val="24"/>
                               </w:rPr>
                             </w:pPr>
+                            <w:proofErr w:type="gramStart"/>
                             <w:r>
                               <w:rPr>
                                 <w:sz w:val="24"/>
@@ -12919,6 +13398,7 @@
                               </w:rPr>
                               <w:t>btnDaftarPengurus</w:t>
                             </w:r>
+                            <w:proofErr w:type="gramEnd"/>
                           </w:p>
                           <w:p>
                             <w:pPr>
@@ -12959,6 +13439,7 @@
                           <w:szCs w:val="24"/>
                         </w:rPr>
                       </w:pPr>
+                      <w:proofErr w:type="gramStart"/>
                       <w:r>
                         <w:rPr>
                           <w:sz w:val="24"/>
@@ -12966,6 +13447,7 @@
                         </w:rPr>
                         <w:t>btnDaftarPengurus</w:t>
                       </w:r>
+                      <w:proofErr w:type="gramEnd"/>
                     </w:p>
                     <w:p>
                       <w:pPr>
@@ -13042,6 +13524,7 @@
                                 <w:szCs w:val="24"/>
                               </w:rPr>
                             </w:pPr>
+                            <w:proofErr w:type="gramStart"/>
                             <w:r>
                               <w:rPr>
                                 <w:sz w:val="24"/>
@@ -13049,6 +13532,7 @@
                               </w:rPr>
                               <w:t>btnProker</w:t>
                             </w:r>
+                            <w:proofErr w:type="gramEnd"/>
                           </w:p>
                           <w:p>
                             <w:pPr>
@@ -13089,6 +13573,7 @@
                           <w:szCs w:val="24"/>
                         </w:rPr>
                       </w:pPr>
+                      <w:proofErr w:type="gramStart"/>
                       <w:r>
                         <w:rPr>
                           <w:sz w:val="24"/>
@@ -13096,6 +13581,7 @@
                         </w:rPr>
                         <w:t>btnProker</w:t>
                       </w:r>
+                      <w:proofErr w:type="gramEnd"/>
                     </w:p>
                     <w:p>
                       <w:pPr>
@@ -13178,6 +13664,7 @@
                                 <w:color w:val="0D0D0D" w:themeColor="text1" w:themeTint="F2"/>
                               </w:rPr>
                             </w:pPr>
+                            <w:proofErr w:type="gramStart"/>
                             <w:r>
                               <w:rPr>
                                 <w:color w:val="0D0D0D" w:themeColor="text1" w:themeTint="F2"/>
@@ -13190,6 +13677,7 @@
                               </w:rPr>
                               <w:t>Sidebar</w:t>
                             </w:r>
+                            <w:proofErr w:type="gramEnd"/>
                           </w:p>
                         </w:txbxContent>
                       </wps:txbx>
@@ -13223,6 +13711,7 @@
                           <w:color w:val="0D0D0D" w:themeColor="text1" w:themeTint="F2"/>
                         </w:rPr>
                       </w:pPr>
+                      <w:proofErr w:type="gramStart"/>
                       <w:r>
                         <w:rPr>
                           <w:color w:val="0D0D0D" w:themeColor="text1" w:themeTint="F2"/>
@@ -13235,6 +13724,7 @@
                         </w:rPr>
                         <w:t>Sidebar</w:t>
                       </w:r>
+                      <w:proofErr w:type="gramEnd"/>
                     </w:p>
                   </w:txbxContent>
                 </v:textbox>
@@ -13308,6 +13798,7 @@
                                 <w:color w:val="0D0D0D" w:themeColor="text1" w:themeTint="F2"/>
                               </w:rPr>
                             </w:pPr>
+                            <w:proofErr w:type="gramStart"/>
                             <w:r>
                               <w:rPr>
                                 <w:color w:val="0D0D0D" w:themeColor="text1" w:themeTint="F2"/>
@@ -13320,6 +13811,7 @@
                               </w:rPr>
                               <w:t>Konten</w:t>
                             </w:r>
+                            <w:proofErr w:type="gramEnd"/>
                           </w:p>
                         </w:txbxContent>
                       </wps:txbx>
@@ -13353,6 +13845,7 @@
                           <w:color w:val="0D0D0D" w:themeColor="text1" w:themeTint="F2"/>
                         </w:rPr>
                       </w:pPr>
+                      <w:proofErr w:type="gramStart"/>
                       <w:r>
                         <w:rPr>
                           <w:color w:val="0D0D0D" w:themeColor="text1" w:themeTint="F2"/>
@@ -13365,6 +13858,7 @@
                         </w:rPr>
                         <w:t>Konten</w:t>
                       </w:r>
+                      <w:proofErr w:type="gramEnd"/>
                     </w:p>
                   </w:txbxContent>
                 </v:textbox>
@@ -13432,6 +13926,7 @@
                                 <w:szCs w:val="24"/>
                               </w:rPr>
                             </w:pPr>
+                            <w:proofErr w:type="gramStart"/>
                             <w:r>
                               <w:rPr>
                                 <w:sz w:val="24"/>
@@ -13439,6 +13934,7 @@
                               </w:rPr>
                               <w:t>btnGaleri</w:t>
                             </w:r>
+                            <w:proofErr w:type="gramEnd"/>
                           </w:p>
                           <w:p>
                             <w:pPr>
@@ -13479,6 +13975,7 @@
                           <w:szCs w:val="24"/>
                         </w:rPr>
                       </w:pPr>
+                      <w:proofErr w:type="gramStart"/>
                       <w:r>
                         <w:rPr>
                           <w:sz w:val="24"/>
@@ -13486,6 +13983,7 @@
                         </w:rPr>
                         <w:t>btnGaleri</w:t>
                       </w:r>
+                      <w:proofErr w:type="gramEnd"/>
                     </w:p>
                     <w:p>
                       <w:pPr>
@@ -13562,6 +14060,7 @@
                                 <w:szCs w:val="24"/>
                               </w:rPr>
                             </w:pPr>
+                            <w:proofErr w:type="gramStart"/>
                             <w:r>
                               <w:rPr>
                                 <w:sz w:val="24"/>
@@ -13569,6 +14068,7 @@
                               </w:rPr>
                               <w:t>btnSejarah</w:t>
                             </w:r>
+                            <w:proofErr w:type="gramEnd"/>
                           </w:p>
                           <w:p>
                             <w:pPr>
@@ -13609,6 +14109,7 @@
                           <w:szCs w:val="24"/>
                         </w:rPr>
                       </w:pPr>
+                      <w:proofErr w:type="gramStart"/>
                       <w:r>
                         <w:rPr>
                           <w:sz w:val="24"/>
@@ -13616,6 +14117,7 @@
                         </w:rPr>
                         <w:t>btnSejarah</w:t>
                       </w:r>
+                      <w:proofErr w:type="gramEnd"/>
                     </w:p>
                     <w:p>
                       <w:pPr>
@@ -13692,6 +14194,7 @@
                                 <w:szCs w:val="24"/>
                               </w:rPr>
                             </w:pPr>
+                            <w:proofErr w:type="gramStart"/>
                             <w:r>
                               <w:rPr>
                                 <w:sz w:val="24"/>
@@ -13699,6 +14202,7 @@
                               </w:rPr>
                               <w:t>btnHome</w:t>
                             </w:r>
+                            <w:proofErr w:type="gramEnd"/>
                           </w:p>
                           <w:p>
                             <w:pPr>
@@ -13739,6 +14243,7 @@
                           <w:szCs w:val="24"/>
                         </w:rPr>
                       </w:pPr>
+                      <w:proofErr w:type="gramStart"/>
                       <w:r>
                         <w:rPr>
                           <w:sz w:val="24"/>
@@ -13746,6 +14251,7 @@
                         </w:rPr>
                         <w:t>btnHome</w:t>
                       </w:r>
+                      <w:proofErr w:type="gramEnd"/>
                     </w:p>
                     <w:p>
                       <w:pPr>
@@ -13817,9 +14323,11 @@
                       <wps:txbx>
                         <w:txbxContent>
                           <w:p>
+                            <w:proofErr w:type="gramStart"/>
                             <w:r>
                               <w:t>btnLogout</w:t>
                             </w:r>
+                            <w:proofErr w:type="gramEnd"/>
                           </w:p>
                         </w:txbxContent>
                       </wps:txbx>
@@ -13844,9 +14352,11 @@
                 <v:textbox>
                   <w:txbxContent>
                     <w:p>
+                      <w:proofErr w:type="gramStart"/>
                       <w:r>
                         <w:t>btnLogout</w:t>
                       </w:r>
+                      <w:proofErr w:type="gramEnd"/>
                     </w:p>
                   </w:txbxContent>
                 </v:textbox>
@@ -13913,12 +14423,14 @@
                                 <w:sz w:val="28"/>
                               </w:rPr>
                             </w:pPr>
+                            <w:proofErr w:type="gramStart"/>
                             <w:r>
                               <w:rPr>
                                 <w:sz w:val="28"/>
                               </w:rPr>
                               <w:t>lblLogo</w:t>
                             </w:r>
+                            <w:proofErr w:type="gramEnd"/>
                           </w:p>
                           <w:p>
                             <w:pPr>
@@ -13957,12 +14469,14 @@
                           <w:sz w:val="28"/>
                         </w:rPr>
                       </w:pPr>
+                      <w:proofErr w:type="gramStart"/>
                       <w:r>
                         <w:rPr>
                           <w:sz w:val="28"/>
                         </w:rPr>
                         <w:t>lblLogo</w:t>
                       </w:r>
+                      <w:proofErr w:type="gramEnd"/>
                     </w:p>
                     <w:p>
                       <w:pPr>
@@ -14322,7 +14836,7 @@
           </mc:Choice>
           <mc:Fallback>
             <w:pict>
-              <v:rect w14:anchorId="5768C7B3" id="Rectangle 87" o:spid="_x0000_s1026" style="position:absolute;margin-left:15pt;margin-top:102pt;width:6in;height:232.5pt;z-index:251681792;visibility:visible;mso-wrap-style:square;mso-wrap-distance-left:9pt;mso-wrap-distance-top:0;mso-wrap-distance-right:9pt;mso-wrap-distance-bottom:0;mso-position-horizontal:absolute;mso-position-horizontal-relative:text;mso-position-vertical:absolute;mso-position-vertical-relative:text;v-text-anchor:middle" o:gfxdata="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" filled="f" strokecolor="black [3213]" strokeweight="2pt"/>
+              <v:rect w14:anchorId="78E37837" id="Rectangle 87" o:spid="_x0000_s1026" style="position:absolute;margin-left:15pt;margin-top:102pt;width:6in;height:232.5pt;z-index:251681792;visibility:visible;mso-wrap-style:square;mso-wrap-distance-left:9pt;mso-wrap-distance-top:0;mso-wrap-distance-right:9pt;mso-wrap-distance-bottom:0;mso-position-horizontal:absolute;mso-position-horizontal-relative:text;mso-position-vertical:absolute;mso-position-vertical-relative:text;v-text-anchor:middle" o:gfxdata="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" filled="f" strokecolor="black [3213]" strokeweight="2pt"/>
             </w:pict>
           </mc:Fallback>
         </mc:AlternateContent>
@@ -14381,9 +14895,11 @@
                       <wps:txbx>
                         <w:txbxContent>
                           <w:p>
+                            <w:proofErr w:type="gramStart"/>
                             <w:r>
                               <w:t>btnSimpanData</w:t>
                             </w:r>
+                            <w:proofErr w:type="gramEnd"/>
                           </w:p>
                         </w:txbxContent>
                       </wps:txbx>
@@ -14408,9 +14924,11 @@
                 <v:textbox>
                   <w:txbxContent>
                     <w:p>
+                      <w:proofErr w:type="gramStart"/>
                       <w:r>
                         <w:t>btnSimpanData</w:t>
                       </w:r>
+                      <w:proofErr w:type="gramEnd"/>
                     </w:p>
                   </w:txbxContent>
                 </v:textbox>
@@ -14484,12 +15002,14 @@
                                 <w:color w:val="0D0D0D" w:themeColor="text1" w:themeTint="F2"/>
                               </w:rPr>
                             </w:pPr>
+                            <w:proofErr w:type="gramStart"/>
                             <w:r>
                               <w:rPr>
                                 <w:color w:val="0D0D0D" w:themeColor="text1" w:themeTint="F2"/>
                               </w:rPr>
                               <w:t>btnEditDaftar</w:t>
                             </w:r>
+                            <w:proofErr w:type="gramEnd"/>
                           </w:p>
                         </w:txbxContent>
                       </wps:txbx>
@@ -14523,12 +15043,14 @@
                           <w:color w:val="0D0D0D" w:themeColor="text1" w:themeTint="F2"/>
                         </w:rPr>
                       </w:pPr>
+                      <w:proofErr w:type="gramStart"/>
                       <w:r>
                         <w:rPr>
                           <w:color w:val="0D0D0D" w:themeColor="text1" w:themeTint="F2"/>
                         </w:rPr>
                         <w:t>btnEditDaftar</w:t>
                       </w:r>
+                      <w:proofErr w:type="gramEnd"/>
                     </w:p>
                   </w:txbxContent>
                 </v:textbox>
@@ -14596,6 +15118,7 @@
                                 <w:szCs w:val="24"/>
                               </w:rPr>
                             </w:pPr>
+                            <w:proofErr w:type="gramStart"/>
                             <w:r>
                               <w:rPr>
                                 <w:sz w:val="24"/>
@@ -14603,6 +15126,7 @@
                               </w:rPr>
                               <w:t>btnProker</w:t>
                             </w:r>
+                            <w:proofErr w:type="gramEnd"/>
                           </w:p>
                           <w:p>
                             <w:pPr>
@@ -14643,6 +15167,7 @@
                           <w:szCs w:val="24"/>
                         </w:rPr>
                       </w:pPr>
+                      <w:proofErr w:type="gramStart"/>
                       <w:r>
                         <w:rPr>
                           <w:sz w:val="24"/>
@@ -14650,6 +15175,7 @@
                         </w:rPr>
                         <w:t>btnProker</w:t>
                       </w:r>
+                      <w:proofErr w:type="gramEnd"/>
                     </w:p>
                     <w:p>
                       <w:pPr>
@@ -14726,6 +15252,7 @@
                                 <w:szCs w:val="24"/>
                               </w:rPr>
                             </w:pPr>
+                            <w:proofErr w:type="gramStart"/>
                             <w:r>
                               <w:rPr>
                                 <w:sz w:val="24"/>
@@ -14733,6 +15260,7 @@
                               </w:rPr>
                               <w:t>btnDaftarPengurus</w:t>
                             </w:r>
+                            <w:proofErr w:type="gramEnd"/>
                           </w:p>
                           <w:p>
                             <w:pPr>
@@ -14773,6 +15301,7 @@
                           <w:szCs w:val="24"/>
                         </w:rPr>
                       </w:pPr>
+                      <w:proofErr w:type="gramStart"/>
                       <w:r>
                         <w:rPr>
                           <w:sz w:val="24"/>
@@ -14780,6 +15309,7 @@
                         </w:rPr>
                         <w:t>btnDaftarPengurus</w:t>
                       </w:r>
+                      <w:proofErr w:type="gramEnd"/>
                     </w:p>
                     <w:p>
                       <w:pPr>
@@ -14855,6 +15385,7 @@
                                 <w:lang w:val="id-ID"/>
                               </w:rPr>
                             </w:pPr>
+                            <w:proofErr w:type="gramStart"/>
                             <w:r>
                               <w:t>lbl</w:t>
                             </w:r>
@@ -14864,6 +15395,7 @@
                               </w:rPr>
                               <w:t>Jabatan</w:t>
                             </w:r>
+                            <w:proofErr w:type="gramEnd"/>
                           </w:p>
                         </w:txbxContent>
                       </wps:txbx>
@@ -14894,6 +15426,7 @@
                           <w:lang w:val="id-ID"/>
                         </w:rPr>
                       </w:pPr>
+                      <w:proofErr w:type="gramStart"/>
                       <w:r>
                         <w:t>lbl</w:t>
                       </w:r>
@@ -14903,6 +15436,7 @@
                         </w:rPr>
                         <w:t>Jabatan</w:t>
                       </w:r>
+                      <w:proofErr w:type="gramEnd"/>
                     </w:p>
                   </w:txbxContent>
                 </v:textbox>
@@ -14969,6 +15503,7 @@
                                 <w:lang w:val="id-ID"/>
                               </w:rPr>
                             </w:pPr>
+                            <w:proofErr w:type="gramStart"/>
                             <w:r>
                               <w:t>lbl</w:t>
                             </w:r>
@@ -14978,6 +15513,7 @@
                               </w:rPr>
                               <w:t>Nama</w:t>
                             </w:r>
+                            <w:proofErr w:type="gramEnd"/>
                           </w:p>
                         </w:txbxContent>
                       </wps:txbx>
@@ -15008,6 +15544,7 @@
                           <w:lang w:val="id-ID"/>
                         </w:rPr>
                       </w:pPr>
+                      <w:proofErr w:type="gramStart"/>
                       <w:r>
                         <w:t>lbl</w:t>
                       </w:r>
@@ -15017,6 +15554,7 @@
                         </w:rPr>
                         <w:t>Nama</w:t>
                       </w:r>
+                      <w:proofErr w:type="gramEnd"/>
                     </w:p>
                   </w:txbxContent>
                 </v:textbox>
@@ -15077,9 +15615,11 @@
                       <wps:txbx>
                         <w:txbxContent>
                           <w:p>
+                            <w:proofErr w:type="gramStart"/>
                             <w:r>
                               <w:t>txtJabatan</w:t>
                             </w:r>
+                            <w:proofErr w:type="gramEnd"/>
                           </w:p>
                         </w:txbxContent>
                       </wps:txbx>
@@ -15104,9 +15644,11 @@
                 <v:textbox>
                   <w:txbxContent>
                     <w:p>
+                      <w:proofErr w:type="gramStart"/>
                       <w:r>
                         <w:t>txtJabatan</w:t>
                       </w:r>
+                      <w:proofErr w:type="gramEnd"/>
                     </w:p>
                   </w:txbxContent>
                 </v:textbox>
@@ -15167,9 +15709,11 @@
                       <wps:txbx>
                         <w:txbxContent>
                           <w:p>
+                            <w:proofErr w:type="gramStart"/>
                             <w:r>
                               <w:t>txtProdi</w:t>
                             </w:r>
+                            <w:proofErr w:type="gramEnd"/>
                           </w:p>
                         </w:txbxContent>
                       </wps:txbx>
@@ -15194,9 +15738,11 @@
                 <v:textbox>
                   <w:txbxContent>
                     <w:p>
+                      <w:proofErr w:type="gramStart"/>
                       <w:r>
                         <w:t>txtProdi</w:t>
                       </w:r>
+                      <w:proofErr w:type="gramEnd"/>
                     </w:p>
                   </w:txbxContent>
                 </v:textbox>
@@ -15260,9 +15806,11 @@
                             <w:pPr>
                               <w:jc w:val="center"/>
                             </w:pPr>
+                            <w:proofErr w:type="gramStart"/>
                             <w:r>
                               <w:t>lblProdi</w:t>
                             </w:r>
+                            <w:proofErr w:type="gramEnd"/>
                           </w:p>
                         </w:txbxContent>
                       </wps:txbx>
@@ -15290,9 +15838,11 @@
                       <w:pPr>
                         <w:jc w:val="center"/>
                       </w:pPr>
+                      <w:proofErr w:type="gramStart"/>
                       <w:r>
                         <w:t>lblProdi</w:t>
                       </w:r>
+                      <w:proofErr w:type="gramEnd"/>
                     </w:p>
                   </w:txbxContent>
                 </v:textbox>
@@ -15353,9 +15903,11 @@
                       <wps:txbx>
                         <w:txbxContent>
                           <w:p>
+                            <w:proofErr w:type="gramStart"/>
                             <w:r>
                               <w:t>txtNama</w:t>
                             </w:r>
+                            <w:proofErr w:type="gramEnd"/>
                           </w:p>
                         </w:txbxContent>
                       </wps:txbx>
@@ -15380,9 +15932,11 @@
                 <v:textbox>
                   <w:txbxContent>
                     <w:p>
+                      <w:proofErr w:type="gramStart"/>
                       <w:r>
                         <w:t>txtNama</w:t>
                       </w:r>
+                      <w:proofErr w:type="gramEnd"/>
                     </w:p>
                   </w:txbxContent>
                 </v:textbox>
@@ -15456,12 +16010,14 @@
                                 <w:color w:val="0D0D0D" w:themeColor="text1" w:themeTint="F2"/>
                               </w:rPr>
                             </w:pPr>
+                            <w:proofErr w:type="gramStart"/>
                             <w:r>
                               <w:rPr>
                                 <w:color w:val="0D0D0D" w:themeColor="text1" w:themeTint="F2"/>
                               </w:rPr>
                               <w:t>btnBuatBaru</w:t>
                             </w:r>
+                            <w:proofErr w:type="gramEnd"/>
                           </w:p>
                         </w:txbxContent>
                       </wps:txbx>
@@ -15495,12 +16051,14 @@
                           <w:color w:val="0D0D0D" w:themeColor="text1" w:themeTint="F2"/>
                         </w:rPr>
                       </w:pPr>
+                      <w:proofErr w:type="gramStart"/>
                       <w:r>
                         <w:rPr>
                           <w:color w:val="0D0D0D" w:themeColor="text1" w:themeTint="F2"/>
                         </w:rPr>
                         <w:t>btnBuatBaru</w:t>
                       </w:r>
+                      <w:proofErr w:type="gramEnd"/>
                     </w:p>
                   </w:txbxContent>
                 </v:textbox>
@@ -15567,6 +16125,7 @@
                                 <w:lang w:val="id-ID"/>
                               </w:rPr>
                             </w:pPr>
+                            <w:proofErr w:type="gramStart"/>
                             <w:r>
                               <w:t>lbl</w:t>
                             </w:r>
@@ -15576,6 +16135,7 @@
                               </w:rPr>
                               <w:t>NIM</w:t>
                             </w:r>
+                            <w:proofErr w:type="gramEnd"/>
                           </w:p>
                         </w:txbxContent>
                       </wps:txbx>
@@ -15606,6 +16166,7 @@
                           <w:lang w:val="id-ID"/>
                         </w:rPr>
                       </w:pPr>
+                      <w:proofErr w:type="gramStart"/>
                       <w:r>
                         <w:t>lbl</w:t>
                       </w:r>
@@ -15615,6 +16176,7 @@
                         </w:rPr>
                         <w:t>NIM</w:t>
                       </w:r>
+                      <w:proofErr w:type="gramEnd"/>
                     </w:p>
                   </w:txbxContent>
                 </v:textbox>
@@ -15675,9 +16237,11 @@
                       <wps:txbx>
                         <w:txbxContent>
                           <w:p>
+                            <w:proofErr w:type="gramStart"/>
                             <w:r>
                               <w:t>txtNIM</w:t>
                             </w:r>
+                            <w:proofErr w:type="gramEnd"/>
                           </w:p>
                         </w:txbxContent>
                       </wps:txbx>
@@ -15702,9 +16266,11 @@
                 <v:textbox>
                   <w:txbxContent>
                     <w:p>
+                      <w:proofErr w:type="gramStart"/>
                       <w:r>
                         <w:t>txtNIM</w:t>
                       </w:r>
+                      <w:proofErr w:type="gramEnd"/>
                     </w:p>
                   </w:txbxContent>
                 </v:textbox>
@@ -15772,6 +16338,7 @@
                                 <w:szCs w:val="24"/>
                               </w:rPr>
                             </w:pPr>
+                            <w:proofErr w:type="gramStart"/>
                             <w:r>
                               <w:rPr>
                                 <w:sz w:val="24"/>
@@ -15779,6 +16346,7 @@
                               </w:rPr>
                               <w:t>btnGaleri</w:t>
                             </w:r>
+                            <w:proofErr w:type="gramEnd"/>
                           </w:p>
                           <w:p>
                             <w:pPr>
@@ -15819,6 +16387,7 @@
                           <w:szCs w:val="24"/>
                         </w:rPr>
                       </w:pPr>
+                      <w:proofErr w:type="gramStart"/>
                       <w:r>
                         <w:rPr>
                           <w:sz w:val="24"/>
@@ -15826,6 +16395,7 @@
                         </w:rPr>
                         <w:t>btnGaleri</w:t>
                       </w:r>
+                      <w:proofErr w:type="gramEnd"/>
                     </w:p>
                     <w:p>
                       <w:pPr>
@@ -15902,6 +16472,7 @@
                                 <w:szCs w:val="24"/>
                               </w:rPr>
                             </w:pPr>
+                            <w:proofErr w:type="gramStart"/>
                             <w:r>
                               <w:rPr>
                                 <w:sz w:val="24"/>
@@ -15909,6 +16480,7 @@
                               </w:rPr>
                               <w:t>btnSejarah</w:t>
                             </w:r>
+                            <w:proofErr w:type="gramEnd"/>
                           </w:p>
                           <w:p>
                             <w:pPr>
@@ -15949,6 +16521,7 @@
                           <w:szCs w:val="24"/>
                         </w:rPr>
                       </w:pPr>
+                      <w:proofErr w:type="gramStart"/>
                       <w:r>
                         <w:rPr>
                           <w:sz w:val="24"/>
@@ -15956,6 +16529,7 @@
                         </w:rPr>
                         <w:t>btnSejarah</w:t>
                       </w:r>
+                      <w:proofErr w:type="gramEnd"/>
                     </w:p>
                     <w:p>
                       <w:pPr>
@@ -16032,6 +16606,7 @@
                                 <w:szCs w:val="24"/>
                               </w:rPr>
                             </w:pPr>
+                            <w:proofErr w:type="gramStart"/>
                             <w:r>
                               <w:rPr>
                                 <w:sz w:val="24"/>
@@ -16039,6 +16614,7 @@
                               </w:rPr>
                               <w:t>btnHome</w:t>
                             </w:r>
+                            <w:proofErr w:type="gramEnd"/>
                           </w:p>
                           <w:p>
                             <w:pPr>
@@ -16079,6 +16655,7 @@
                           <w:szCs w:val="24"/>
                         </w:rPr>
                       </w:pPr>
+                      <w:proofErr w:type="gramStart"/>
                       <w:r>
                         <w:rPr>
                           <w:sz w:val="24"/>
@@ -16086,6 +16663,7 @@
                         </w:rPr>
                         <w:t>btnHome</w:t>
                       </w:r>
+                      <w:proofErr w:type="gramEnd"/>
                     </w:p>
                     <w:p>
                       <w:pPr>
@@ -16157,9 +16735,11 @@
                       <wps:txbx>
                         <w:txbxContent>
                           <w:p>
+                            <w:proofErr w:type="gramStart"/>
                             <w:r>
                               <w:t>btnLogout</w:t>
                             </w:r>
+                            <w:proofErr w:type="gramEnd"/>
                           </w:p>
                         </w:txbxContent>
                       </wps:txbx>
@@ -16184,9 +16764,11 @@
                 <v:textbox>
                   <w:txbxContent>
                     <w:p>
+                      <w:proofErr w:type="gramStart"/>
                       <w:r>
                         <w:t>btnLogout</w:t>
                       </w:r>
+                      <w:proofErr w:type="gramEnd"/>
                     </w:p>
                   </w:txbxContent>
                 </v:textbox>
@@ -16253,12 +16835,14 @@
                                 <w:sz w:val="28"/>
                               </w:rPr>
                             </w:pPr>
+                            <w:proofErr w:type="gramStart"/>
                             <w:r>
                               <w:rPr>
                                 <w:sz w:val="28"/>
                               </w:rPr>
                               <w:t>lblLogo</w:t>
                             </w:r>
+                            <w:proofErr w:type="gramEnd"/>
                           </w:p>
                           <w:p>
                             <w:pPr>
@@ -16297,12 +16881,14 @@
                           <w:sz w:val="28"/>
                         </w:rPr>
                       </w:pPr>
+                      <w:proofErr w:type="gramStart"/>
                       <w:r>
                         <w:rPr>
                           <w:sz w:val="28"/>
                         </w:rPr>
                         <w:t>lblLogo</w:t>
                       </w:r>
+                      <w:proofErr w:type="gramEnd"/>
                     </w:p>
                     <w:p>
                       <w:pPr>
@@ -16784,7 +17370,7 @@
           </mc:Choice>
           <mc:Fallback>
             <w:pict>
-              <v:rect w14:anchorId="1B58D080" id="Rectangle 89" o:spid="_x0000_s1026" style="position:absolute;margin-left:15pt;margin-top:102pt;width:438.8pt;height:232.5pt;z-index:251702272;visibility:visible;mso-wrap-style:square;mso-width-percent:0;mso-wrap-distance-left:9pt;mso-wrap-distance-top:0;mso-wrap-distance-right:9pt;mso-wrap-distance-bottom:0;mso-position-horizontal:absolute;mso-position-horizontal-relative:text;mso-position-vertical:absolute;mso-position-vertical-relative:text;mso-width-percent:0;mso-width-relative:margin;v-text-anchor:middle" o:gfxdata="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" filled="f" strokecolor="black [3213]" strokeweight="2pt"/>
+              <v:rect w14:anchorId="09852949" id="Rectangle 89" o:spid="_x0000_s1026" style="position:absolute;margin-left:15pt;margin-top:102pt;width:438.8pt;height:232.5pt;z-index:251702272;visibility:visible;mso-wrap-style:square;mso-width-percent:0;mso-wrap-distance-left:9pt;mso-wrap-distance-top:0;mso-wrap-distance-right:9pt;mso-wrap-distance-bottom:0;mso-position-horizontal:absolute;mso-position-horizontal-relative:text;mso-position-vertical:absolute;mso-position-vertical-relative:text;mso-width-percent:0;mso-width-relative:margin;v-text-anchor:middle" o:gfxdata="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" filled="f" strokecolor="black [3213]" strokeweight="2pt"/>
             </w:pict>
           </mc:Fallback>
         </mc:AlternateContent>
@@ -16848,6 +17434,7 @@
                                 <w:szCs w:val="20"/>
                               </w:rPr>
                             </w:pPr>
+                            <w:proofErr w:type="gramStart"/>
                             <w:r>
                               <w:rPr>
                                 <w:sz w:val="20"/>
@@ -16855,6 +17442,7 @@
                               </w:rPr>
                               <w:t>lblDaftarPengurus</w:t>
                             </w:r>
+                            <w:proofErr w:type="gramEnd"/>
                           </w:p>
                           <w:p>
                             <w:pPr>
@@ -16895,6 +17483,7 @@
                           <w:szCs w:val="20"/>
                         </w:rPr>
                       </w:pPr>
+                      <w:proofErr w:type="gramStart"/>
                       <w:r>
                         <w:rPr>
                           <w:sz w:val="20"/>
@@ -16902,6 +17491,7 @@
                         </w:rPr>
                         <w:t>lblDaftarPengurus</w:t>
                       </w:r>
+                      <w:proofErr w:type="gramEnd"/>
                     </w:p>
                     <w:p>
                       <w:pPr>
@@ -18041,9 +18631,11 @@
                       <wps:txbx>
                         <w:txbxContent>
                           <w:p>
+                            <w:proofErr w:type="gramStart"/>
                             <w:r>
                               <w:t>btnSimpanData</w:t>
                             </w:r>
+                            <w:proofErr w:type="gramEnd"/>
                           </w:p>
                         </w:txbxContent>
                       </wps:txbx>
@@ -18068,9 +18660,11 @@
                 <v:textbox>
                   <w:txbxContent>
                     <w:p>
+                      <w:proofErr w:type="gramStart"/>
                       <w:r>
                         <w:t>btnSimpanData</w:t>
                       </w:r>
+                      <w:proofErr w:type="gramEnd"/>
                     </w:p>
                   </w:txbxContent>
                 </v:textbox>
@@ -18144,12 +18738,14 @@
                                 <w:color w:val="0D0D0D" w:themeColor="text1" w:themeTint="F2"/>
                               </w:rPr>
                             </w:pPr>
+                            <w:proofErr w:type="gramStart"/>
                             <w:r>
                               <w:rPr>
                                 <w:color w:val="0D0D0D" w:themeColor="text1" w:themeTint="F2"/>
                               </w:rPr>
                               <w:t>btnEditDaftar</w:t>
                             </w:r>
+                            <w:proofErr w:type="gramEnd"/>
                           </w:p>
                         </w:txbxContent>
                       </wps:txbx>
@@ -18183,12 +18779,14 @@
                           <w:color w:val="0D0D0D" w:themeColor="text1" w:themeTint="F2"/>
                         </w:rPr>
                       </w:pPr>
+                      <w:proofErr w:type="gramStart"/>
                       <w:r>
                         <w:rPr>
                           <w:color w:val="0D0D0D" w:themeColor="text1" w:themeTint="F2"/>
                         </w:rPr>
                         <w:t>btnEditDaftar</w:t>
                       </w:r>
+                      <w:proofErr w:type="gramEnd"/>
                     </w:p>
                   </w:txbxContent>
                 </v:textbox>
@@ -18256,6 +18854,7 @@
                                 <w:szCs w:val="24"/>
                               </w:rPr>
                             </w:pPr>
+                            <w:proofErr w:type="gramStart"/>
                             <w:r>
                               <w:rPr>
                                 <w:sz w:val="24"/>
@@ -18263,6 +18862,7 @@
                               </w:rPr>
                               <w:t>btnProker</w:t>
                             </w:r>
+                            <w:proofErr w:type="gramEnd"/>
                           </w:p>
                           <w:p>
                             <w:pPr>
@@ -18303,6 +18903,7 @@
                           <w:szCs w:val="24"/>
                         </w:rPr>
                       </w:pPr>
+                      <w:proofErr w:type="gramStart"/>
                       <w:r>
                         <w:rPr>
                           <w:sz w:val="24"/>
@@ -18310,6 +18911,7 @@
                         </w:rPr>
                         <w:t>btnProker</w:t>
                       </w:r>
+                      <w:proofErr w:type="gramEnd"/>
                     </w:p>
                     <w:p>
                       <w:pPr>
@@ -18386,6 +18988,7 @@
                                 <w:szCs w:val="24"/>
                               </w:rPr>
                             </w:pPr>
+                            <w:proofErr w:type="gramStart"/>
                             <w:r>
                               <w:rPr>
                                 <w:sz w:val="24"/>
@@ -18393,6 +18996,7 @@
                               </w:rPr>
                               <w:t>btnDaftarPengurus</w:t>
                             </w:r>
+                            <w:proofErr w:type="gramEnd"/>
                           </w:p>
                           <w:p>
                             <w:pPr>
@@ -18433,6 +19037,7 @@
                           <w:szCs w:val="24"/>
                         </w:rPr>
                       </w:pPr>
+                      <w:proofErr w:type="gramStart"/>
                       <w:r>
                         <w:rPr>
                           <w:sz w:val="24"/>
@@ -18440,6 +19045,7 @@
                         </w:rPr>
                         <w:t>btnDaftarPengurus</w:t>
                       </w:r>
+                      <w:proofErr w:type="gramEnd"/>
                     </w:p>
                     <w:p>
                       <w:pPr>
@@ -18522,12 +19128,14 @@
                                 <w:color w:val="0D0D0D" w:themeColor="text1" w:themeTint="F2"/>
                               </w:rPr>
                             </w:pPr>
+                            <w:proofErr w:type="gramStart"/>
                             <w:r>
                               <w:rPr>
                                 <w:color w:val="0D0D0D" w:themeColor="text1" w:themeTint="F2"/>
                               </w:rPr>
                               <w:t>btnBuatBaru</w:t>
                             </w:r>
+                            <w:proofErr w:type="gramEnd"/>
                           </w:p>
                         </w:txbxContent>
                       </wps:txbx>
@@ -18561,12 +19169,14 @@
                           <w:color w:val="0D0D0D" w:themeColor="text1" w:themeTint="F2"/>
                         </w:rPr>
                       </w:pPr>
+                      <w:proofErr w:type="gramStart"/>
                       <w:r>
                         <w:rPr>
                           <w:color w:val="0D0D0D" w:themeColor="text1" w:themeTint="F2"/>
                         </w:rPr>
                         <w:t>btnBuatBaru</w:t>
                       </w:r>
+                      <w:proofErr w:type="gramEnd"/>
                     </w:p>
                   </w:txbxContent>
                 </v:textbox>
@@ -18634,6 +19244,7 @@
                                 <w:szCs w:val="24"/>
                               </w:rPr>
                             </w:pPr>
+                            <w:proofErr w:type="gramStart"/>
                             <w:r>
                               <w:rPr>
                                 <w:sz w:val="24"/>
@@ -18641,6 +19252,7 @@
                               </w:rPr>
                               <w:t>btnGaleri</w:t>
                             </w:r>
+                            <w:proofErr w:type="gramEnd"/>
                           </w:p>
                           <w:p>
                             <w:pPr>
@@ -18681,6 +19293,7 @@
                           <w:szCs w:val="24"/>
                         </w:rPr>
                       </w:pPr>
+                      <w:proofErr w:type="gramStart"/>
                       <w:r>
                         <w:rPr>
                           <w:sz w:val="24"/>
@@ -18688,6 +19301,7 @@
                         </w:rPr>
                         <w:t>btnGaleri</w:t>
                       </w:r>
+                      <w:proofErr w:type="gramEnd"/>
                     </w:p>
                     <w:p>
                       <w:pPr>
@@ -18764,6 +19378,7 @@
                                 <w:szCs w:val="24"/>
                               </w:rPr>
                             </w:pPr>
+                            <w:proofErr w:type="gramStart"/>
                             <w:r>
                               <w:rPr>
                                 <w:sz w:val="24"/>
@@ -18771,6 +19386,7 @@
                               </w:rPr>
                               <w:t>btnSejarah</w:t>
                             </w:r>
+                            <w:proofErr w:type="gramEnd"/>
                           </w:p>
                           <w:p>
                             <w:pPr>
@@ -18811,6 +19427,7 @@
                           <w:szCs w:val="24"/>
                         </w:rPr>
                       </w:pPr>
+                      <w:proofErr w:type="gramStart"/>
                       <w:r>
                         <w:rPr>
                           <w:sz w:val="24"/>
@@ -18818,6 +19435,7 @@
                         </w:rPr>
                         <w:t>btnSejarah</w:t>
                       </w:r>
+                      <w:proofErr w:type="gramEnd"/>
                     </w:p>
                     <w:p>
                       <w:pPr>
@@ -18894,6 +19512,7 @@
                                 <w:szCs w:val="24"/>
                               </w:rPr>
                             </w:pPr>
+                            <w:proofErr w:type="gramStart"/>
                             <w:r>
                               <w:rPr>
                                 <w:sz w:val="24"/>
@@ -18901,6 +19520,7 @@
                               </w:rPr>
                               <w:t>btnHome</w:t>
                             </w:r>
+                            <w:proofErr w:type="gramEnd"/>
                           </w:p>
                           <w:p>
                             <w:pPr>
@@ -18941,6 +19561,7 @@
                           <w:szCs w:val="24"/>
                         </w:rPr>
                       </w:pPr>
+                      <w:proofErr w:type="gramStart"/>
                       <w:r>
                         <w:rPr>
                           <w:sz w:val="24"/>
@@ -18948,6 +19569,7 @@
                         </w:rPr>
                         <w:t>btnHome</w:t>
                       </w:r>
+                      <w:proofErr w:type="gramEnd"/>
                     </w:p>
                     <w:p>
                       <w:pPr>
@@ -19019,9 +19641,11 @@
                       <wps:txbx>
                         <w:txbxContent>
                           <w:p>
+                            <w:proofErr w:type="gramStart"/>
                             <w:r>
                               <w:t>btnLogout</w:t>
                             </w:r>
+                            <w:proofErr w:type="gramEnd"/>
                           </w:p>
                         </w:txbxContent>
                       </wps:txbx>
@@ -19046,9 +19670,11 @@
                 <v:textbox>
                   <w:txbxContent>
                     <w:p>
+                      <w:proofErr w:type="gramStart"/>
                       <w:r>
                         <w:t>btnLogout</w:t>
                       </w:r>
+                      <w:proofErr w:type="gramEnd"/>
                     </w:p>
                   </w:txbxContent>
                 </v:textbox>
@@ -19115,12 +19741,14 @@
                                 <w:sz w:val="28"/>
                               </w:rPr>
                             </w:pPr>
+                            <w:proofErr w:type="gramStart"/>
                             <w:r>
                               <w:rPr>
                                 <w:sz w:val="28"/>
                               </w:rPr>
                               <w:t>lblLogo</w:t>
                             </w:r>
+                            <w:proofErr w:type="gramEnd"/>
                           </w:p>
                           <w:p>
                             <w:pPr>
@@ -19159,12 +19787,14 @@
                           <w:sz w:val="28"/>
                         </w:rPr>
                       </w:pPr>
+                      <w:proofErr w:type="gramStart"/>
                       <w:r>
                         <w:rPr>
                           <w:sz w:val="28"/>
                         </w:rPr>
                         <w:t>lblLogo</w:t>
                       </w:r>
+                      <w:proofErr w:type="gramEnd"/>
                     </w:p>
                     <w:p>
                       <w:pPr>
@@ -19408,6 +20038,7 @@
                                 <w:szCs w:val="20"/>
                               </w:rPr>
                             </w:pPr>
+                            <w:proofErr w:type="gramStart"/>
                             <w:r>
                               <w:rPr>
                                 <w:sz w:val="20"/>
@@ -19415,6 +20046,7 @@
                               </w:rPr>
                               <w:t>lblSejarah</w:t>
                             </w:r>
+                            <w:proofErr w:type="gramEnd"/>
                           </w:p>
                           <w:p>
                             <w:pPr>
@@ -19455,6 +20087,7 @@
                           <w:szCs w:val="20"/>
                         </w:rPr>
                       </w:pPr>
+                      <w:proofErr w:type="gramStart"/>
                       <w:r>
                         <w:rPr>
                           <w:sz w:val="20"/>
@@ -19462,6 +20095,7 @@
                         </w:rPr>
                         <w:t>lblSejarah</w:t>
                       </w:r>
+                      <w:proofErr w:type="gramEnd"/>
                     </w:p>
                     <w:p>
                       <w:pPr>
@@ -19538,6 +20172,7 @@
                                 <w:szCs w:val="20"/>
                               </w:rPr>
                             </w:pPr>
+                            <w:proofErr w:type="gramStart"/>
                             <w:r>
                               <w:rPr>
                                 <w:sz w:val="20"/>
@@ -19545,6 +20180,7 @@
                               </w:rPr>
                               <w:t>txtDeskripsi</w:t>
                             </w:r>
+                            <w:proofErr w:type="gramEnd"/>
                           </w:p>
                           <w:p>
                             <w:pPr>
@@ -19585,6 +20221,7 @@
                           <w:szCs w:val="20"/>
                         </w:rPr>
                       </w:pPr>
+                      <w:proofErr w:type="gramStart"/>
                       <w:r>
                         <w:rPr>
                           <w:sz w:val="20"/>
@@ -19592,6 +20229,7 @@
                         </w:rPr>
                         <w:t>txtDeskripsi</w:t>
                       </w:r>
+                      <w:proofErr w:type="gramEnd"/>
                     </w:p>
                     <w:p>
                       <w:pPr>
@@ -19668,6 +20306,7 @@
                                 <w:szCs w:val="20"/>
                               </w:rPr>
                             </w:pPr>
+                            <w:proofErr w:type="gramStart"/>
                             <w:r>
                               <w:rPr>
                                 <w:sz w:val="20"/>
@@ -19675,6 +20314,7 @@
                               </w:rPr>
                               <w:t>txtJudul</w:t>
                             </w:r>
+                            <w:proofErr w:type="gramEnd"/>
                           </w:p>
                           <w:p>
                             <w:pPr>
@@ -19715,6 +20355,7 @@
                           <w:szCs w:val="20"/>
                         </w:rPr>
                       </w:pPr>
+                      <w:proofErr w:type="gramStart"/>
                       <w:r>
                         <w:rPr>
                           <w:sz w:val="20"/>
@@ -19722,6 +20363,7 @@
                         </w:rPr>
                         <w:t>txtJudul</w:t>
                       </w:r>
+                      <w:proofErr w:type="gramEnd"/>
                     </w:p>
                     <w:p>
                       <w:pPr>
@@ -19798,6 +20440,7 @@
                                 <w:szCs w:val="20"/>
                               </w:rPr>
                             </w:pPr>
+                            <w:proofErr w:type="gramStart"/>
                             <w:r>
                               <w:rPr>
                                 <w:sz w:val="20"/>
@@ -19805,6 +20448,7 @@
                               </w:rPr>
                               <w:t>lblJudul</w:t>
                             </w:r>
+                            <w:proofErr w:type="gramEnd"/>
                           </w:p>
                           <w:p>
                             <w:pPr>
@@ -19845,6 +20489,7 @@
                           <w:szCs w:val="20"/>
                         </w:rPr>
                       </w:pPr>
+                      <w:proofErr w:type="gramStart"/>
                       <w:r>
                         <w:rPr>
                           <w:sz w:val="20"/>
@@ -19852,6 +20497,7 @@
                         </w:rPr>
                         <w:t>lblJudul</w:t>
                       </w:r>
+                      <w:proofErr w:type="gramEnd"/>
                     </w:p>
                     <w:p>
                       <w:pPr>
@@ -19928,6 +20574,7 @@
                                 <w:szCs w:val="20"/>
                               </w:rPr>
                             </w:pPr>
+                            <w:proofErr w:type="gramStart"/>
                             <w:r>
                               <w:rPr>
                                 <w:sz w:val="20"/>
@@ -19935,6 +20582,7 @@
                               </w:rPr>
                               <w:t>lblDeskripsi</w:t>
                             </w:r>
+                            <w:proofErr w:type="gramEnd"/>
                           </w:p>
                           <w:p>
                             <w:pPr>
@@ -19975,6 +20623,7 @@
                           <w:szCs w:val="20"/>
                         </w:rPr>
                       </w:pPr>
+                      <w:proofErr w:type="gramStart"/>
                       <w:r>
                         <w:rPr>
                           <w:sz w:val="20"/>
@@ -19982,6 +20631,7 @@
                         </w:rPr>
                         <w:t>lblDeskripsi</w:t>
                       </w:r>
+                      <w:proofErr w:type="gramEnd"/>
                     </w:p>
                     <w:p>
                       <w:pPr>
@@ -20053,9 +20703,11 @@
                       <wps:txbx>
                         <w:txbxContent>
                           <w:p>
+                            <w:proofErr w:type="gramStart"/>
                             <w:r>
                               <w:t>btnSimpanData</w:t>
                             </w:r>
+                            <w:proofErr w:type="gramEnd"/>
                           </w:p>
                         </w:txbxContent>
                       </wps:txbx>
@@ -20080,9 +20732,11 @@
                 <v:textbox>
                   <w:txbxContent>
                     <w:p>
+                      <w:proofErr w:type="gramStart"/>
                       <w:r>
                         <w:t>btnSimpanData</w:t>
                       </w:r>
+                      <w:proofErr w:type="gramEnd"/>
                     </w:p>
                   </w:txbxContent>
                 </v:textbox>
@@ -20164,7 +20818,7 @@
           </mc:Choice>
           <mc:Fallback>
             <w:pict>
-              <v:rect w14:anchorId="06C04A3B" id="Rectangle 129" o:spid="_x0000_s1026" style="position:absolute;margin-left:15pt;margin-top:102pt;width:438.8pt;height:232.5pt;z-index:251724800;visibility:visible;mso-wrap-style:square;mso-width-percent:0;mso-wrap-distance-left:9pt;mso-wrap-distance-top:0;mso-wrap-distance-right:9pt;mso-wrap-distance-bottom:0;mso-position-horizontal:absolute;mso-position-horizontal-relative:text;mso-position-vertical:absolute;mso-position-vertical-relative:text;mso-width-percent:0;mso-width-relative:margin;v-text-anchor:middle" o:gfxdata="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" filled="f" strokecolor="black [3213]" strokeweight="2pt"/>
+              <v:rect w14:anchorId="7514C073" id="Rectangle 129" o:spid="_x0000_s1026" style="position:absolute;margin-left:15pt;margin-top:102pt;width:438.8pt;height:232.5pt;z-index:251724800;visibility:visible;mso-wrap-style:square;mso-width-percent:0;mso-wrap-distance-left:9pt;mso-wrap-distance-top:0;mso-wrap-distance-right:9pt;mso-wrap-distance-bottom:0;mso-position-horizontal:absolute;mso-position-horizontal-relative:text;mso-position-vertical:absolute;mso-position-vertical-relative:text;mso-width-percent:0;mso-width-relative:margin;v-text-anchor:middle" o:gfxdata="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" filled="f" strokecolor="black [3213]" strokeweight="2pt"/>
             </w:pict>
           </mc:Fallback>
         </mc:AlternateContent>
@@ -20228,6 +20882,7 @@
                                 <w:szCs w:val="24"/>
                               </w:rPr>
                             </w:pPr>
+                            <w:proofErr w:type="gramStart"/>
                             <w:r>
                               <w:rPr>
                                 <w:sz w:val="24"/>
@@ -20235,6 +20890,7 @@
                               </w:rPr>
                               <w:t>btnProker</w:t>
                             </w:r>
+                            <w:proofErr w:type="gramEnd"/>
                           </w:p>
                           <w:p>
                             <w:pPr>
@@ -20275,6 +20931,7 @@
                           <w:szCs w:val="24"/>
                         </w:rPr>
                       </w:pPr>
+                      <w:proofErr w:type="gramStart"/>
                       <w:r>
                         <w:rPr>
                           <w:sz w:val="24"/>
@@ -20282,6 +20939,7 @@
                         </w:rPr>
                         <w:t>btnProker</w:t>
                       </w:r>
+                      <w:proofErr w:type="gramEnd"/>
                     </w:p>
                     <w:p>
                       <w:pPr>
@@ -20358,6 +21016,7 @@
                                 <w:szCs w:val="24"/>
                               </w:rPr>
                             </w:pPr>
+                            <w:proofErr w:type="gramStart"/>
                             <w:r>
                               <w:rPr>
                                 <w:sz w:val="24"/>
@@ -20365,6 +21024,7 @@
                               </w:rPr>
                               <w:t>btnDaftarPengurus</w:t>
                             </w:r>
+                            <w:proofErr w:type="gramEnd"/>
                           </w:p>
                           <w:p>
                             <w:pPr>
@@ -20405,6 +21065,7 @@
                           <w:szCs w:val="24"/>
                         </w:rPr>
                       </w:pPr>
+                      <w:proofErr w:type="gramStart"/>
                       <w:r>
                         <w:rPr>
                           <w:sz w:val="24"/>
@@ -20412,6 +21073,7 @@
                         </w:rPr>
                         <w:t>btnDaftarPengurus</w:t>
                       </w:r>
+                      <w:proofErr w:type="gramEnd"/>
                     </w:p>
                     <w:p>
                       <w:pPr>
@@ -20488,6 +21150,7 @@
                                 <w:szCs w:val="24"/>
                               </w:rPr>
                             </w:pPr>
+                            <w:proofErr w:type="gramStart"/>
                             <w:r>
                               <w:rPr>
                                 <w:sz w:val="24"/>
@@ -20495,6 +21158,7 @@
                               </w:rPr>
                               <w:t>btnGaleri</w:t>
                             </w:r>
+                            <w:proofErr w:type="gramEnd"/>
                           </w:p>
                           <w:p>
                             <w:pPr>
@@ -20535,6 +21199,7 @@
                           <w:szCs w:val="24"/>
                         </w:rPr>
                       </w:pPr>
+                      <w:proofErr w:type="gramStart"/>
                       <w:r>
                         <w:rPr>
                           <w:sz w:val="24"/>
@@ -20542,6 +21207,7 @@
                         </w:rPr>
                         <w:t>btnGaleri</w:t>
                       </w:r>
+                      <w:proofErr w:type="gramEnd"/>
                     </w:p>
                     <w:p>
                       <w:pPr>
@@ -20618,6 +21284,7 @@
                                 <w:szCs w:val="24"/>
                               </w:rPr>
                             </w:pPr>
+                            <w:proofErr w:type="gramStart"/>
                             <w:r>
                               <w:rPr>
                                 <w:sz w:val="24"/>
@@ -20625,6 +21292,7 @@
                               </w:rPr>
                               <w:t>btnSejarah</w:t>
                             </w:r>
+                            <w:proofErr w:type="gramEnd"/>
                           </w:p>
                           <w:p>
                             <w:pPr>
@@ -20665,6 +21333,7 @@
                           <w:szCs w:val="24"/>
                         </w:rPr>
                       </w:pPr>
+                      <w:proofErr w:type="gramStart"/>
                       <w:r>
                         <w:rPr>
                           <w:sz w:val="24"/>
@@ -20672,6 +21341,7 @@
                         </w:rPr>
                         <w:t>btnSejarah</w:t>
                       </w:r>
+                      <w:proofErr w:type="gramEnd"/>
                     </w:p>
                     <w:p>
                       <w:pPr>
@@ -20748,6 +21418,7 @@
                                 <w:szCs w:val="24"/>
                               </w:rPr>
                             </w:pPr>
+                            <w:proofErr w:type="gramStart"/>
                             <w:r>
                               <w:rPr>
                                 <w:sz w:val="24"/>
@@ -20755,6 +21426,7 @@
                               </w:rPr>
                               <w:t>btnHome</w:t>
                             </w:r>
+                            <w:proofErr w:type="gramEnd"/>
                           </w:p>
                           <w:p>
                             <w:pPr>
@@ -20795,6 +21467,7 @@
                           <w:szCs w:val="24"/>
                         </w:rPr>
                       </w:pPr>
+                      <w:proofErr w:type="gramStart"/>
                       <w:r>
                         <w:rPr>
                           <w:sz w:val="24"/>
@@ -20802,6 +21475,7 @@
                         </w:rPr>
                         <w:t>btnHome</w:t>
                       </w:r>
+                      <w:proofErr w:type="gramEnd"/>
                     </w:p>
                     <w:p>
                       <w:pPr>
@@ -20873,9 +21547,11 @@
                       <wps:txbx>
                         <w:txbxContent>
                           <w:p>
+                            <w:proofErr w:type="gramStart"/>
                             <w:r>
                               <w:t>btnLogout</w:t>
                             </w:r>
+                            <w:proofErr w:type="gramEnd"/>
                           </w:p>
                         </w:txbxContent>
                       </wps:txbx>
@@ -20900,9 +21576,11 @@
                 <v:textbox>
                   <w:txbxContent>
                     <w:p>
+                      <w:proofErr w:type="gramStart"/>
                       <w:r>
                         <w:t>btnLogout</w:t>
                       </w:r>
+                      <w:proofErr w:type="gramEnd"/>
                     </w:p>
                   </w:txbxContent>
                 </v:textbox>
@@ -20969,12 +21647,14 @@
                                 <w:sz w:val="28"/>
                               </w:rPr>
                             </w:pPr>
+                            <w:proofErr w:type="gramStart"/>
                             <w:r>
                               <w:rPr>
                                 <w:sz w:val="28"/>
                               </w:rPr>
                               <w:t>lblLogo</w:t>
                             </w:r>
+                            <w:proofErr w:type="gramEnd"/>
                           </w:p>
                           <w:p>
                             <w:pPr>
@@ -21013,12 +21693,14 @@
                           <w:sz w:val="28"/>
                         </w:rPr>
                       </w:pPr>
+                      <w:proofErr w:type="gramStart"/>
                       <w:r>
                         <w:rPr>
                           <w:sz w:val="28"/>
                         </w:rPr>
                         <w:t>lblLogo</w:t>
                       </w:r>
+                      <w:proofErr w:type="gramEnd"/>
                     </w:p>
                     <w:p>
                       <w:pPr>
@@ -21262,6 +21944,7 @@
                                 <w:szCs w:val="20"/>
                               </w:rPr>
                             </w:pPr>
+                            <w:proofErr w:type="gramStart"/>
                             <w:r>
                               <w:rPr>
                                 <w:sz w:val="20"/>
@@ -21269,6 +21952,7 @@
                               </w:rPr>
                               <w:t>lblDeskripsi</w:t>
                             </w:r>
+                            <w:proofErr w:type="gramEnd"/>
                           </w:p>
                           <w:p>
                             <w:pPr>
@@ -21309,6 +21993,7 @@
                           <w:szCs w:val="20"/>
                         </w:rPr>
                       </w:pPr>
+                      <w:proofErr w:type="gramStart"/>
                       <w:r>
                         <w:rPr>
                           <w:sz w:val="20"/>
@@ -21316,6 +22001,7 @@
                         </w:rPr>
                         <w:t>lblDeskripsi</w:t>
                       </w:r>
+                      <w:proofErr w:type="gramEnd"/>
                     </w:p>
                     <w:p>
                       <w:pPr>
@@ -21392,6 +22078,7 @@
                                 <w:szCs w:val="20"/>
                               </w:rPr>
                             </w:pPr>
+                            <w:proofErr w:type="gramStart"/>
                             <w:r>
                               <w:rPr>
                                 <w:sz w:val="20"/>
@@ -21399,6 +22086,7 @@
                               </w:rPr>
                               <w:t>lblJudul</w:t>
                             </w:r>
+                            <w:proofErr w:type="gramEnd"/>
                           </w:p>
                           <w:p>
                             <w:pPr>
@@ -21439,6 +22127,7 @@
                           <w:szCs w:val="20"/>
                         </w:rPr>
                       </w:pPr>
+                      <w:proofErr w:type="gramStart"/>
                       <w:r>
                         <w:rPr>
                           <w:sz w:val="20"/>
@@ -21446,6 +22135,7 @@
                         </w:rPr>
                         <w:t>lblJudul</w:t>
                       </w:r>
+                      <w:proofErr w:type="gramEnd"/>
                     </w:p>
                     <w:p>
                       <w:pPr>
@@ -21522,6 +22212,7 @@
                                 <w:szCs w:val="20"/>
                               </w:rPr>
                             </w:pPr>
+                            <w:proofErr w:type="gramStart"/>
                             <w:r>
                               <w:rPr>
                                 <w:sz w:val="20"/>
@@ -21529,6 +22220,7 @@
                               </w:rPr>
                               <w:t>txtJudul</w:t>
                             </w:r>
+                            <w:proofErr w:type="gramEnd"/>
                           </w:p>
                           <w:p>
                             <w:pPr>
@@ -21569,6 +22261,7 @@
                           <w:szCs w:val="20"/>
                         </w:rPr>
                       </w:pPr>
+                      <w:proofErr w:type="gramStart"/>
                       <w:r>
                         <w:rPr>
                           <w:sz w:val="20"/>
@@ -21576,6 +22269,7 @@
                         </w:rPr>
                         <w:t>txtJudul</w:t>
                       </w:r>
+                      <w:proofErr w:type="gramEnd"/>
                     </w:p>
                     <w:p>
                       <w:pPr>
@@ -21652,6 +22346,7 @@
                                 <w:szCs w:val="20"/>
                               </w:rPr>
                             </w:pPr>
+                            <w:proofErr w:type="gramStart"/>
                             <w:r>
                               <w:rPr>
                                 <w:sz w:val="20"/>
@@ -21659,6 +22354,7 @@
                               </w:rPr>
                               <w:t>txtDeskripsi</w:t>
                             </w:r>
+                            <w:proofErr w:type="gramEnd"/>
                           </w:p>
                           <w:p>
                             <w:pPr>
@@ -21699,6 +22395,7 @@
                           <w:szCs w:val="20"/>
                         </w:rPr>
                       </w:pPr>
+                      <w:proofErr w:type="gramStart"/>
                       <w:r>
                         <w:rPr>
                           <w:sz w:val="20"/>
@@ -21706,6 +22403,7 @@
                         </w:rPr>
                         <w:t>txtDeskripsi</w:t>
                       </w:r>
+                      <w:proofErr w:type="gramEnd"/>
                     </w:p>
                     <w:p>
                       <w:pPr>
@@ -21777,9 +22475,11 @@
                       <wps:txbx>
                         <w:txbxContent>
                           <w:p>
+                            <w:proofErr w:type="gramStart"/>
                             <w:r>
                               <w:t>btnEditProker</w:t>
                             </w:r>
+                            <w:proofErr w:type="gramEnd"/>
                           </w:p>
                         </w:txbxContent>
                       </wps:txbx>
@@ -21804,9 +22504,11 @@
                 <v:textbox>
                   <w:txbxContent>
                     <w:p>
+                      <w:proofErr w:type="gramStart"/>
                       <w:r>
                         <w:t>btnEditProker</w:t>
                       </w:r>
+                      <w:proofErr w:type="gramEnd"/>
                     </w:p>
                   </w:txbxContent>
                 </v:textbox>
@@ -21874,6 +22576,7 @@
                                 <w:szCs w:val="20"/>
                               </w:rPr>
                             </w:pPr>
+                            <w:proofErr w:type="gramStart"/>
                             <w:r>
                               <w:rPr>
                                 <w:sz w:val="20"/>
@@ -21881,6 +22584,7 @@
                               </w:rPr>
                               <w:t>lblProker</w:t>
                             </w:r>
+                            <w:proofErr w:type="gramEnd"/>
                           </w:p>
                           <w:p>
                             <w:pPr>
@@ -21921,6 +22625,7 @@
                           <w:szCs w:val="20"/>
                         </w:rPr>
                       </w:pPr>
+                      <w:proofErr w:type="gramStart"/>
                       <w:r>
                         <w:rPr>
                           <w:sz w:val="20"/>
@@ -21928,6 +22633,7 @@
                         </w:rPr>
                         <w:t>lblProker</w:t>
                       </w:r>
+                      <w:proofErr w:type="gramEnd"/>
                     </w:p>
                     <w:p>
                       <w:pPr>
@@ -21999,9 +22705,11 @@
                       <wps:txbx>
                         <w:txbxContent>
                           <w:p>
+                            <w:proofErr w:type="gramStart"/>
                             <w:r>
                               <w:t>btnBuatProker</w:t>
                             </w:r>
+                            <w:proofErr w:type="gramEnd"/>
                           </w:p>
                         </w:txbxContent>
                       </wps:txbx>
@@ -22026,9 +22734,11 @@
                 <v:textbox>
                   <w:txbxContent>
                     <w:p>
+                      <w:proofErr w:type="gramStart"/>
                       <w:r>
                         <w:t>btnBuatProker</w:t>
                       </w:r>
+                      <w:proofErr w:type="gramEnd"/>
                     </w:p>
                   </w:txbxContent>
                 </v:textbox>
@@ -22091,9 +22801,11 @@
                       <wps:txbx>
                         <w:txbxContent>
                           <w:p>
+                            <w:proofErr w:type="gramStart"/>
                             <w:r>
                               <w:t>btnSimpanData</w:t>
                             </w:r>
+                            <w:proofErr w:type="gramEnd"/>
                           </w:p>
                         </w:txbxContent>
                       </wps:txbx>
@@ -22118,9 +22830,11 @@
                 <v:textbox>
                   <w:txbxContent>
                     <w:p>
+                      <w:proofErr w:type="gramStart"/>
                       <w:r>
                         <w:t>btnSimpanData</w:t>
                       </w:r>
+                      <w:proofErr w:type="gramEnd"/>
                     </w:p>
                   </w:txbxContent>
                 </v:textbox>
@@ -22202,7 +22916,7 @@
           </mc:Choice>
           <mc:Fallback>
             <w:pict>
-              <v:rect w14:anchorId="2D968FEC" id="Rectangle 175" o:spid="_x0000_s1026" style="position:absolute;margin-left:15pt;margin-top:102pt;width:438.8pt;height:232.5pt;z-index:251739136;visibility:visible;mso-wrap-style:square;mso-width-percent:0;mso-wrap-distance-left:9pt;mso-wrap-distance-top:0;mso-wrap-distance-right:9pt;mso-wrap-distance-bottom:0;mso-position-horizontal:absolute;mso-position-horizontal-relative:text;mso-position-vertical:absolute;mso-position-vertical-relative:text;mso-width-percent:0;mso-width-relative:margin;v-text-anchor:middle" o:gfxdata="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" filled="f" strokecolor="black [3213]" strokeweight="2pt"/>
+              <v:rect w14:anchorId="5E5F6B44" id="Rectangle 175" o:spid="_x0000_s1026" style="position:absolute;margin-left:15pt;margin-top:102pt;width:438.8pt;height:232.5pt;z-index:251739136;visibility:visible;mso-wrap-style:square;mso-width-percent:0;mso-wrap-distance-left:9pt;mso-wrap-distance-top:0;mso-wrap-distance-right:9pt;mso-wrap-distance-bottom:0;mso-position-horizontal:absolute;mso-position-horizontal-relative:text;mso-position-vertical:absolute;mso-position-vertical-relative:text;mso-width-percent:0;mso-width-relative:margin;v-text-anchor:middle" o:gfxdata="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" filled="f" strokecolor="black [3213]" strokeweight="2pt"/>
             </w:pict>
           </mc:Fallback>
         </mc:AlternateContent>
@@ -22266,6 +22980,7 @@
                                 <w:szCs w:val="24"/>
                               </w:rPr>
                             </w:pPr>
+                            <w:proofErr w:type="gramStart"/>
                             <w:r>
                               <w:rPr>
                                 <w:sz w:val="24"/>
@@ -22273,6 +22988,7 @@
                               </w:rPr>
                               <w:t>btnProker</w:t>
                             </w:r>
+                            <w:proofErr w:type="gramEnd"/>
                           </w:p>
                           <w:p>
                             <w:pPr>
@@ -22313,6 +23029,7 @@
                           <w:szCs w:val="24"/>
                         </w:rPr>
                       </w:pPr>
+                      <w:proofErr w:type="gramStart"/>
                       <w:r>
                         <w:rPr>
                           <w:sz w:val="24"/>
@@ -22320,6 +23037,7 @@
                         </w:rPr>
                         <w:t>btnProker</w:t>
                       </w:r>
+                      <w:proofErr w:type="gramEnd"/>
                     </w:p>
                     <w:p>
                       <w:pPr>
@@ -22396,6 +23114,7 @@
                                 <w:szCs w:val="24"/>
                               </w:rPr>
                             </w:pPr>
+                            <w:proofErr w:type="gramStart"/>
                             <w:r>
                               <w:rPr>
                                 <w:sz w:val="24"/>
@@ -22403,6 +23122,7 @@
                               </w:rPr>
                               <w:t>btnDaftarPengurus</w:t>
                             </w:r>
+                            <w:proofErr w:type="gramEnd"/>
                           </w:p>
                           <w:p>
                             <w:pPr>
@@ -22443,6 +23163,7 @@
                           <w:szCs w:val="24"/>
                         </w:rPr>
                       </w:pPr>
+                      <w:proofErr w:type="gramStart"/>
                       <w:r>
                         <w:rPr>
                           <w:sz w:val="24"/>
@@ -22450,6 +23171,7 @@
                         </w:rPr>
                         <w:t>btnDaftarPengurus</w:t>
                       </w:r>
+                      <w:proofErr w:type="gramEnd"/>
                     </w:p>
                     <w:p>
                       <w:pPr>
@@ -22526,6 +23248,7 @@
                                 <w:szCs w:val="24"/>
                               </w:rPr>
                             </w:pPr>
+                            <w:proofErr w:type="gramStart"/>
                             <w:r>
                               <w:rPr>
                                 <w:sz w:val="24"/>
@@ -22533,6 +23256,7 @@
                               </w:rPr>
                               <w:t>btnGaleri</w:t>
                             </w:r>
+                            <w:proofErr w:type="gramEnd"/>
                           </w:p>
                           <w:p>
                             <w:pPr>
@@ -22573,6 +23297,7 @@
                           <w:szCs w:val="24"/>
                         </w:rPr>
                       </w:pPr>
+                      <w:proofErr w:type="gramStart"/>
                       <w:r>
                         <w:rPr>
                           <w:sz w:val="24"/>
@@ -22580,6 +23305,7 @@
                         </w:rPr>
                         <w:t>btnGaleri</w:t>
                       </w:r>
+                      <w:proofErr w:type="gramEnd"/>
                     </w:p>
                     <w:p>
                       <w:pPr>
@@ -22656,6 +23382,7 @@
                                 <w:szCs w:val="24"/>
                               </w:rPr>
                             </w:pPr>
+                            <w:proofErr w:type="gramStart"/>
                             <w:r>
                               <w:rPr>
                                 <w:sz w:val="24"/>
@@ -22663,6 +23390,7 @@
                               </w:rPr>
                               <w:t>btnSejarah</w:t>
                             </w:r>
+                            <w:proofErr w:type="gramEnd"/>
                           </w:p>
                           <w:p>
                             <w:pPr>
@@ -22703,6 +23431,7 @@
                           <w:szCs w:val="24"/>
                         </w:rPr>
                       </w:pPr>
+                      <w:proofErr w:type="gramStart"/>
                       <w:r>
                         <w:rPr>
                           <w:sz w:val="24"/>
@@ -22710,6 +23439,7 @@
                         </w:rPr>
                         <w:t>btnSejarah</w:t>
                       </w:r>
+                      <w:proofErr w:type="gramEnd"/>
                     </w:p>
                     <w:p>
                       <w:pPr>
@@ -22786,6 +23516,7 @@
                                 <w:szCs w:val="24"/>
                               </w:rPr>
                             </w:pPr>
+                            <w:proofErr w:type="gramStart"/>
                             <w:r>
                               <w:rPr>
                                 <w:sz w:val="24"/>
@@ -22793,6 +23524,7 @@
                               </w:rPr>
                               <w:t>btnHome</w:t>
                             </w:r>
+                            <w:proofErr w:type="gramEnd"/>
                           </w:p>
                           <w:p>
                             <w:pPr>
@@ -22833,6 +23565,7 @@
                           <w:szCs w:val="24"/>
                         </w:rPr>
                       </w:pPr>
+                      <w:proofErr w:type="gramStart"/>
                       <w:r>
                         <w:rPr>
                           <w:sz w:val="24"/>
@@ -22840,6 +23573,7 @@
                         </w:rPr>
                         <w:t>btnHome</w:t>
                       </w:r>
+                      <w:proofErr w:type="gramEnd"/>
                     </w:p>
                     <w:p>
                       <w:pPr>
@@ -22911,9 +23645,11 @@
                       <wps:txbx>
                         <w:txbxContent>
                           <w:p>
+                            <w:proofErr w:type="gramStart"/>
                             <w:r>
                               <w:t>btnLogout</w:t>
                             </w:r>
+                            <w:proofErr w:type="gramEnd"/>
                           </w:p>
                         </w:txbxContent>
                       </wps:txbx>
@@ -22938,9 +23674,11 @@
                 <v:textbox>
                   <w:txbxContent>
                     <w:p>
+                      <w:proofErr w:type="gramStart"/>
                       <w:r>
                         <w:t>btnLogout</w:t>
                       </w:r>
+                      <w:proofErr w:type="gramEnd"/>
                     </w:p>
                   </w:txbxContent>
                 </v:textbox>
@@ -23007,12 +23745,14 @@
                                 <w:sz w:val="28"/>
                               </w:rPr>
                             </w:pPr>
+                            <w:proofErr w:type="gramStart"/>
                             <w:r>
                               <w:rPr>
                                 <w:sz w:val="28"/>
                               </w:rPr>
                               <w:t>lblLogo</w:t>
                             </w:r>
+                            <w:proofErr w:type="gramEnd"/>
                           </w:p>
                           <w:p>
                             <w:pPr>
@@ -23051,12 +23791,14 @@
                           <w:sz w:val="28"/>
                         </w:rPr>
                       </w:pPr>
+                      <w:proofErr w:type="gramStart"/>
                       <w:r>
                         <w:rPr>
                           <w:sz w:val="28"/>
                         </w:rPr>
                         <w:t>lblLogo</w:t>
                       </w:r>
+                      <w:proofErr w:type="gramEnd"/>
                     </w:p>
                     <w:p>
                       <w:pPr>
@@ -23812,6 +24554,7 @@
                                 <w:szCs w:val="20"/>
                               </w:rPr>
                             </w:pPr>
+                            <w:proofErr w:type="gramStart"/>
                             <w:r>
                               <w:rPr>
                                 <w:sz w:val="20"/>
@@ -23819,6 +24562,7 @@
                               </w:rPr>
                               <w:t>lblProker</w:t>
                             </w:r>
+                            <w:proofErr w:type="gramEnd"/>
                           </w:p>
                           <w:p>
                             <w:pPr>
@@ -23859,6 +24603,7 @@
                           <w:szCs w:val="20"/>
                         </w:rPr>
                       </w:pPr>
+                      <w:proofErr w:type="gramStart"/>
                       <w:r>
                         <w:rPr>
                           <w:sz w:val="20"/>
@@ -23866,6 +24611,7 @@
                         </w:rPr>
                         <w:t>lblProker</w:t>
                       </w:r>
+                      <w:proofErr w:type="gramEnd"/>
                     </w:p>
                     <w:p>
                       <w:pPr>
@@ -23937,9 +24683,11 @@
                       <wps:txbx>
                         <w:txbxContent>
                           <w:p>
+                            <w:proofErr w:type="gramStart"/>
                             <w:r>
                               <w:t>btnEditProker</w:t>
                             </w:r>
+                            <w:proofErr w:type="gramEnd"/>
                           </w:p>
                         </w:txbxContent>
                       </wps:txbx>
@@ -23964,9 +24712,11 @@
                 <v:textbox>
                   <w:txbxContent>
                     <w:p>
+                      <w:proofErr w:type="gramStart"/>
                       <w:r>
                         <w:t>btnEditProker</w:t>
                       </w:r>
+                      <w:proofErr w:type="gramEnd"/>
                     </w:p>
                   </w:txbxContent>
                 </v:textbox>
@@ -24034,6 +24784,7 @@
                                 <w:szCs w:val="20"/>
                               </w:rPr>
                             </w:pPr>
+                            <w:proofErr w:type="gramStart"/>
                             <w:r>
                               <w:rPr>
                                 <w:sz w:val="20"/>
@@ -24041,6 +24792,7 @@
                               </w:rPr>
                               <w:t>lblProker</w:t>
                             </w:r>
+                            <w:proofErr w:type="gramEnd"/>
                           </w:p>
                           <w:p>
                             <w:pPr>
@@ -24081,6 +24833,7 @@
                           <w:szCs w:val="20"/>
                         </w:rPr>
                       </w:pPr>
+                      <w:proofErr w:type="gramStart"/>
                       <w:r>
                         <w:rPr>
                           <w:sz w:val="20"/>
@@ -24088,6 +24841,7 @@
                         </w:rPr>
                         <w:t>lblProker</w:t>
                       </w:r>
+                      <w:proofErr w:type="gramEnd"/>
                     </w:p>
                     <w:p>
                       <w:pPr>
@@ -24159,9 +24913,11 @@
                       <wps:txbx>
                         <w:txbxContent>
                           <w:p>
+                            <w:proofErr w:type="gramStart"/>
                             <w:r>
                               <w:t>btnBuatProker</w:t>
                             </w:r>
+                            <w:proofErr w:type="gramEnd"/>
                           </w:p>
                         </w:txbxContent>
                       </wps:txbx>
@@ -24186,9 +24942,11 @@
                 <v:textbox>
                   <w:txbxContent>
                     <w:p>
+                      <w:proofErr w:type="gramStart"/>
                       <w:r>
                         <w:t>btnBuatProker</w:t>
                       </w:r>
+                      <w:proofErr w:type="gramEnd"/>
                     </w:p>
                   </w:txbxContent>
                 </v:textbox>
@@ -24251,9 +25009,11 @@
                       <wps:txbx>
                         <w:txbxContent>
                           <w:p>
+                            <w:proofErr w:type="gramStart"/>
                             <w:r>
                               <w:t>btnSimpanData</w:t>
                             </w:r>
+                            <w:proofErr w:type="gramEnd"/>
                           </w:p>
                         </w:txbxContent>
                       </wps:txbx>
@@ -24278,9 +25038,11 @@
                 <v:textbox>
                   <w:txbxContent>
                     <w:p>
+                      <w:proofErr w:type="gramStart"/>
                       <w:r>
                         <w:t>btnSimpanData</w:t>
                       </w:r>
+                      <w:proofErr w:type="gramEnd"/>
                     </w:p>
                   </w:txbxContent>
                 </v:textbox>
@@ -24362,7 +25124,7 @@
           </mc:Choice>
           <mc:Fallback>
             <w:pict>
-              <v:rect w14:anchorId="4D416FFB" id="Rectangle 209" o:spid="_x0000_s1026" style="position:absolute;margin-left:15pt;margin-top:102pt;width:438.8pt;height:232.5pt;z-index:251755520;visibility:visible;mso-wrap-style:square;mso-width-percent:0;mso-wrap-distance-left:9pt;mso-wrap-distance-top:0;mso-wrap-distance-right:9pt;mso-wrap-distance-bottom:0;mso-position-horizontal:absolute;mso-position-horizontal-relative:text;mso-position-vertical:absolute;mso-position-vertical-relative:text;mso-width-percent:0;mso-width-relative:margin;v-text-anchor:middle" o:gfxdata="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" filled="f" strokecolor="black [3213]" strokeweight="2pt"/>
+              <v:rect w14:anchorId="37DFF6E4" id="Rectangle 209" o:spid="_x0000_s1026" style="position:absolute;margin-left:15pt;margin-top:102pt;width:438.8pt;height:232.5pt;z-index:251755520;visibility:visible;mso-wrap-style:square;mso-width-percent:0;mso-wrap-distance-left:9pt;mso-wrap-distance-top:0;mso-wrap-distance-right:9pt;mso-wrap-distance-bottom:0;mso-position-horizontal:absolute;mso-position-horizontal-relative:text;mso-position-vertical:absolute;mso-position-vertical-relative:text;mso-width-percent:0;mso-width-relative:margin;v-text-anchor:middle" o:gfxdata="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" filled="f" strokecolor="black [3213]" strokeweight="2pt"/>
             </w:pict>
           </mc:Fallback>
         </mc:AlternateContent>
@@ -24426,6 +25188,7 @@
                                 <w:szCs w:val="24"/>
                               </w:rPr>
                             </w:pPr>
+                            <w:proofErr w:type="gramStart"/>
                             <w:r>
                               <w:rPr>
                                 <w:sz w:val="24"/>
@@ -24433,6 +25196,7 @@
                               </w:rPr>
                               <w:t>btnProker</w:t>
                             </w:r>
+                            <w:proofErr w:type="gramEnd"/>
                           </w:p>
                           <w:p>
                             <w:pPr>
@@ -24473,6 +25237,7 @@
                           <w:szCs w:val="24"/>
                         </w:rPr>
                       </w:pPr>
+                      <w:proofErr w:type="gramStart"/>
                       <w:r>
                         <w:rPr>
                           <w:sz w:val="24"/>
@@ -24480,6 +25245,7 @@
                         </w:rPr>
                         <w:t>btnProker</w:t>
                       </w:r>
+                      <w:proofErr w:type="gramEnd"/>
                     </w:p>
                     <w:p>
                       <w:pPr>
@@ -24556,6 +25322,7 @@
                                 <w:szCs w:val="24"/>
                               </w:rPr>
                             </w:pPr>
+                            <w:proofErr w:type="gramStart"/>
                             <w:r>
                               <w:rPr>
                                 <w:sz w:val="24"/>
@@ -24563,6 +25330,7 @@
                               </w:rPr>
                               <w:t>btnDaftarPengurus</w:t>
                             </w:r>
+                            <w:proofErr w:type="gramEnd"/>
                           </w:p>
                           <w:p>
                             <w:pPr>
@@ -24603,6 +25371,7 @@
                           <w:szCs w:val="24"/>
                         </w:rPr>
                       </w:pPr>
+                      <w:proofErr w:type="gramStart"/>
                       <w:r>
                         <w:rPr>
                           <w:sz w:val="24"/>
@@ -24610,6 +25379,7 @@
                         </w:rPr>
                         <w:t>btnDaftarPengurus</w:t>
                       </w:r>
+                      <w:proofErr w:type="gramEnd"/>
                     </w:p>
                     <w:p>
                       <w:pPr>
@@ -24686,6 +25456,7 @@
                                 <w:szCs w:val="24"/>
                               </w:rPr>
                             </w:pPr>
+                            <w:proofErr w:type="gramStart"/>
                             <w:r>
                               <w:rPr>
                                 <w:sz w:val="24"/>
@@ -24693,6 +25464,7 @@
                               </w:rPr>
                               <w:t>btnGaleri</w:t>
                             </w:r>
+                            <w:proofErr w:type="gramEnd"/>
                           </w:p>
                           <w:p>
                             <w:pPr>
@@ -24733,6 +25505,7 @@
                           <w:szCs w:val="24"/>
                         </w:rPr>
                       </w:pPr>
+                      <w:proofErr w:type="gramStart"/>
                       <w:r>
                         <w:rPr>
                           <w:sz w:val="24"/>
@@ -24740,6 +25513,7 @@
                         </w:rPr>
                         <w:t>btnGaleri</w:t>
                       </w:r>
+                      <w:proofErr w:type="gramEnd"/>
                     </w:p>
                     <w:p>
                       <w:pPr>
@@ -24816,6 +25590,7 @@
                                 <w:szCs w:val="24"/>
                               </w:rPr>
                             </w:pPr>
+                            <w:proofErr w:type="gramStart"/>
                             <w:r>
                               <w:rPr>
                                 <w:sz w:val="24"/>
@@ -24823,6 +25598,7 @@
                               </w:rPr>
                               <w:t>btnSejarah</w:t>
                             </w:r>
+                            <w:proofErr w:type="gramEnd"/>
                           </w:p>
                           <w:p>
                             <w:pPr>
@@ -24863,6 +25639,7 @@
                           <w:szCs w:val="24"/>
                         </w:rPr>
                       </w:pPr>
+                      <w:proofErr w:type="gramStart"/>
                       <w:r>
                         <w:rPr>
                           <w:sz w:val="24"/>
@@ -24870,6 +25647,7 @@
                         </w:rPr>
                         <w:t>btnSejarah</w:t>
                       </w:r>
+                      <w:proofErr w:type="gramEnd"/>
                     </w:p>
                     <w:p>
                       <w:pPr>
@@ -24946,6 +25724,7 @@
                                 <w:szCs w:val="24"/>
                               </w:rPr>
                             </w:pPr>
+                            <w:proofErr w:type="gramStart"/>
                             <w:r>
                               <w:rPr>
                                 <w:sz w:val="24"/>
@@ -24953,6 +25732,7 @@
                               </w:rPr>
                               <w:t>btnHome</w:t>
                             </w:r>
+                            <w:proofErr w:type="gramEnd"/>
                           </w:p>
                           <w:p>
                             <w:pPr>
@@ -24993,6 +25773,7 @@
                           <w:szCs w:val="24"/>
                         </w:rPr>
                       </w:pPr>
+                      <w:proofErr w:type="gramStart"/>
                       <w:r>
                         <w:rPr>
                           <w:sz w:val="24"/>
@@ -25000,6 +25781,7 @@
                         </w:rPr>
                         <w:t>btnHome</w:t>
                       </w:r>
+                      <w:proofErr w:type="gramEnd"/>
                     </w:p>
                     <w:p>
                       <w:pPr>
@@ -25071,9 +25853,11 @@
                       <wps:txbx>
                         <w:txbxContent>
                           <w:p>
+                            <w:proofErr w:type="gramStart"/>
                             <w:r>
                               <w:t>btnLogout</w:t>
                             </w:r>
+                            <w:proofErr w:type="gramEnd"/>
                           </w:p>
                         </w:txbxContent>
                       </wps:txbx>
@@ -25098,9 +25882,11 @@
                 <v:textbox>
                   <w:txbxContent>
                     <w:p>
+                      <w:proofErr w:type="gramStart"/>
                       <w:r>
                         <w:t>btnLogout</w:t>
                       </w:r>
+                      <w:proofErr w:type="gramEnd"/>
                     </w:p>
                   </w:txbxContent>
                 </v:textbox>
@@ -25167,12 +25953,14 @@
                                 <w:sz w:val="28"/>
                               </w:rPr>
                             </w:pPr>
+                            <w:proofErr w:type="gramStart"/>
                             <w:r>
                               <w:rPr>
                                 <w:sz w:val="28"/>
                               </w:rPr>
                               <w:t>lblLogo</w:t>
                             </w:r>
+                            <w:proofErr w:type="gramEnd"/>
                           </w:p>
                           <w:p>
                             <w:pPr>
@@ -25211,12 +25999,14 @@
                           <w:sz w:val="28"/>
                         </w:rPr>
                       </w:pPr>
+                      <w:proofErr w:type="gramStart"/>
                       <w:r>
                         <w:rPr>
                           <w:sz w:val="28"/>
                         </w:rPr>
                         <w:t>lblLogo</w:t>
                       </w:r>
+                      <w:proofErr w:type="gramEnd"/>
                     </w:p>
                     <w:p>
                       <w:pPr>
@@ -25401,9 +26191,11 @@
                                 <w:lang w:val="id-ID"/>
                               </w:rPr>
                             </w:pPr>
+                            <w:proofErr w:type="gramStart"/>
                             <w:r>
                               <w:t>lblUserName</w:t>
                             </w:r>
+                            <w:proofErr w:type="gramEnd"/>
                           </w:p>
                         </w:txbxContent>
                       </wps:txbx>
@@ -25434,9 +26226,11 @@
                           <w:lang w:val="id-ID"/>
                         </w:rPr>
                       </w:pPr>
+                      <w:proofErr w:type="gramStart"/>
                       <w:r>
                         <w:t>lblUserName</w:t>
                       </w:r>
+                      <w:proofErr w:type="gramEnd"/>
                     </w:p>
                   </w:txbxContent>
                 </v:textbox>
@@ -25502,9 +26296,11 @@
                             <w:pPr>
                               <w:jc w:val="center"/>
                             </w:pPr>
+                            <w:proofErr w:type="gramStart"/>
                             <w:r>
                               <w:t>lblPassword</w:t>
                             </w:r>
+                            <w:proofErr w:type="gramEnd"/>
                           </w:p>
                         </w:txbxContent>
                       </wps:txbx>
@@ -25532,9 +26328,11 @@
                       <w:pPr>
                         <w:jc w:val="center"/>
                       </w:pPr>
+                      <w:proofErr w:type="gramStart"/>
                       <w:r>
                         <w:t>lblPassword</w:t>
                       </w:r>
+                      <w:proofErr w:type="gramEnd"/>
                     </w:p>
                   </w:txbxContent>
                 </v:textbox>
@@ -25602,9 +26400,11 @@
                             <w:pPr>
                               <w:jc w:val="center"/>
                             </w:pPr>
+                            <w:proofErr w:type="gramStart"/>
                             <w:r>
                               <w:t>btnLogout</w:t>
                             </w:r>
+                            <w:proofErr w:type="gramEnd"/>
                           </w:p>
                         </w:txbxContent>
                       </wps:txbx>
@@ -25632,9 +26432,11 @@
                       <w:pPr>
                         <w:jc w:val="center"/>
                       </w:pPr>
+                      <w:proofErr w:type="gramStart"/>
                       <w:r>
                         <w:t>btnLogout</w:t>
                       </w:r>
+                      <w:proofErr w:type="gramEnd"/>
                     </w:p>
                   </w:txbxContent>
                 </v:textbox>
@@ -25703,12 +26505,14 @@
                                 <w:sz w:val="28"/>
                               </w:rPr>
                             </w:pPr>
+                            <w:proofErr w:type="gramStart"/>
                             <w:r>
                               <w:rPr>
                                 <w:sz w:val="28"/>
                               </w:rPr>
                               <w:t>lblJudul</w:t>
                             </w:r>
+                            <w:proofErr w:type="gramEnd"/>
                           </w:p>
                         </w:txbxContent>
                       </wps:txbx>
@@ -25739,12 +26543,14 @@
                           <w:sz w:val="28"/>
                         </w:rPr>
                       </w:pPr>
+                      <w:proofErr w:type="gramStart"/>
                       <w:r>
                         <w:rPr>
                           <w:sz w:val="28"/>
                         </w:rPr>
                         <w:t>lblJudul</w:t>
                       </w:r>
+                      <w:proofErr w:type="gramEnd"/>
                     </w:p>
                   </w:txbxContent>
                 </v:textbox>
@@ -25807,7 +26613,7 @@
           </mc:Choice>
           <mc:Fallback>
             <w:pict>
-              <v:rect w14:anchorId="6954020C" id="Rectangle 232" o:spid="_x0000_s1026" style="width:327.9pt;height:156.15pt;visibility:visible;mso-wrap-style:square;mso-left-percent:-10001;mso-top-percent:-10001;mso-position-horizontal:absolute;mso-position-horizontal-relative:char;mso-position-vertical:absolute;mso-position-vertical-relative:line;mso-left-percent:-10001;mso-top-percent:-10001;v-text-anchor:top" o:gfxdata="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">
+              <v:rect w14:anchorId="70975DDD" id="Rectangle 232" o:spid="_x0000_s1026" style="width:327.9pt;height:156.15pt;visibility:visible;mso-wrap-style:square;mso-left-percent:-10001;mso-top-percent:-10001;mso-position-horizontal:absolute;mso-position-horizontal-relative:char;mso-position-vertical:absolute;mso-position-vertical-relative:line;mso-left-percent:-10001;mso-top-percent:-10001;v-text-anchor:top" o:gfxdata="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">
                 <w10:anchorlock/>
               </v:rect>
             </w:pict>

</xml_diff>